<commit_message>
Inserção de alguma imagens de teste e outra configurações no backoffice
</commit_message>
<xml_diff>
--- a/#MATERIAL/gestão projeto/Atividades.docx
+++ b/#MATERIAL/gestão projeto/Atividades.docx
@@ -8,7 +8,7 @@
         <w:rPr>
           <w:b/>
           <w:bCs/>
-          <w:color w:val="FF0000"/>
+          <w:color w:val="8DD873" w:themeColor="accent6" w:themeTint="99"/>
           <w:sz w:val="36"/>
           <w:szCs w:val="36"/>
         </w:rPr>
@@ -17,280 +17,1994 @@
         <w:rPr>
           <w:b/>
           <w:bCs/>
-          <w:color w:val="FF0000"/>
+          <w:color w:val="8DD873" w:themeColor="accent6" w:themeTint="99"/>
           <w:sz w:val="36"/>
           <w:szCs w:val="36"/>
         </w:rPr>
         <w:t>ESPLANAPP</w:t>
       </w:r>
-    </w:p>
-    <w:p>
-      <w:pPr>
-        <w:jc w:val="center"/>
-        <w:rPr>
-          <w:b/>
-          <w:bCs/>
-          <w:sz w:val="36"/>
-          <w:szCs w:val="36"/>
-        </w:rPr>
-      </w:pPr>
       <w:r>
         <w:rPr>
           <w:b/>
           <w:bCs/>
+          <w:color w:val="8DD873" w:themeColor="accent6" w:themeTint="99"/>
+          <w:sz w:val="36"/>
+          <w:szCs w:val="36"/>
+        </w:rPr>
+        <w:t xml:space="preserve"> </w:t>
+      </w:r>
+      <w:r>
+        <w:rPr>
+          <w:b/>
+          <w:bCs/>
+          <w:color w:val="8DD873" w:themeColor="accent6" w:themeTint="99"/>
           <w:sz w:val="36"/>
           <w:szCs w:val="36"/>
         </w:rPr>
         <w:t>Atividades</w:t>
       </w:r>
     </w:p>
+    <w:tbl>
+      <w:tblPr>
+        <w:tblStyle w:val="TabeladeLista2-Destaque6"/>
+        <w:tblpPr w:leftFromText="141" w:rightFromText="141" w:vertAnchor="text" w:horzAnchor="margin" w:tblpXSpec="center" w:tblpY="305"/>
+        <w:tblW w:w="10344" w:type="dxa"/>
+        <w:tblLook w:val="04A0" w:firstRow="1" w:lastRow="0" w:firstColumn="1" w:lastColumn="0" w:noHBand="0" w:noVBand="1"/>
+      </w:tblPr>
+      <w:tblGrid>
+        <w:gridCol w:w="1073"/>
+        <w:gridCol w:w="5890"/>
+        <w:gridCol w:w="1997"/>
+        <w:gridCol w:w="1384"/>
+      </w:tblGrid>
+      <w:tr>
+        <w:trPr>
+          <w:cnfStyle w:val="100000000000" w:firstRow="1" w:lastRow="0" w:firstColumn="0" w:lastColumn="0" w:oddVBand="0" w:evenVBand="0" w:oddHBand="0" w:evenHBand="0" w:firstRowFirstColumn="0" w:firstRowLastColumn="0" w:lastRowFirstColumn="0" w:lastRowLastColumn="0"/>
+          <w:trHeight w:val="397"/>
+        </w:trPr>
+        <w:tc>
+          <w:tcPr>
+            <w:cnfStyle w:val="001000000000" w:firstRow="0" w:lastRow="0" w:firstColumn="1" w:lastColumn="0" w:oddVBand="0" w:evenVBand="0" w:oddHBand="0" w:evenHBand="0" w:firstRowFirstColumn="0" w:firstRowLastColumn="0" w:lastRowFirstColumn="0" w:lastRowLastColumn="0"/>
+            <w:tcW w:w="1073" w:type="dxa"/>
+          </w:tcPr>
+          <w:p>
+            <w:pPr>
+              <w:spacing w:line="276" w:lineRule="auto"/>
+              <w:jc w:val="right"/>
+              <w:rPr>
+                <w:rFonts w:ascii="Aptos" w:hAnsi="Aptos"/>
+                <w:b w:val="0"/>
+                <w:bCs w:val="0"/>
+                <w:color w:val="335B74"/>
+                <w:sz w:val="28"/>
+                <w:szCs w:val="28"/>
+              </w:rPr>
+            </w:pPr>
+            <w:bookmarkStart w:id="0" w:name="_Hlk196254206"/>
+            <w:r>
+              <w:rPr>
+                <w:rFonts w:ascii="Aptos" w:hAnsi="Aptos"/>
+                <w:b w:val="0"/>
+                <w:bCs w:val="0"/>
+                <w:color w:val="335B74"/>
+                <w:sz w:val="28"/>
+                <w:szCs w:val="28"/>
+              </w:rPr>
+              <w:t>Tarefa</w:t>
+            </w:r>
+          </w:p>
+        </w:tc>
+        <w:tc>
+          <w:tcPr>
+            <w:tcW w:w="5890" w:type="dxa"/>
+          </w:tcPr>
+          <w:p>
+            <w:pPr>
+              <w:spacing w:line="276" w:lineRule="auto"/>
+              <w:jc w:val="center"/>
+              <w:cnfStyle w:val="100000000000" w:firstRow="1" w:lastRow="0" w:firstColumn="0" w:lastColumn="0" w:oddVBand="0" w:evenVBand="0" w:oddHBand="0" w:evenHBand="0" w:firstRowFirstColumn="0" w:firstRowLastColumn="0" w:lastRowFirstColumn="0" w:lastRowLastColumn="0"/>
+              <w:rPr>
+                <w:rFonts w:ascii="Aptos" w:hAnsi="Aptos"/>
+                <w:b w:val="0"/>
+                <w:bCs w:val="0"/>
+                <w:color w:val="335B74"/>
+                <w:sz w:val="28"/>
+                <w:szCs w:val="28"/>
+              </w:rPr>
+            </w:pPr>
+            <w:r>
+              <w:rPr>
+                <w:rFonts w:ascii="Aptos" w:hAnsi="Aptos"/>
+                <w:b w:val="0"/>
+                <w:bCs w:val="0"/>
+                <w:color w:val="335B74"/>
+                <w:sz w:val="28"/>
+                <w:szCs w:val="28"/>
+              </w:rPr>
+              <w:t>Descrição</w:t>
+            </w:r>
+          </w:p>
+        </w:tc>
+        <w:tc>
+          <w:tcPr>
+            <w:tcW w:w="1997" w:type="dxa"/>
+          </w:tcPr>
+          <w:p>
+            <w:pPr>
+              <w:spacing w:line="276" w:lineRule="auto"/>
+              <w:jc w:val="right"/>
+              <w:cnfStyle w:val="100000000000" w:firstRow="1" w:lastRow="0" w:firstColumn="0" w:lastColumn="0" w:oddVBand="0" w:evenVBand="0" w:oddHBand="0" w:evenHBand="0" w:firstRowFirstColumn="0" w:firstRowLastColumn="0" w:lastRowFirstColumn="0" w:lastRowLastColumn="0"/>
+              <w:rPr>
+                <w:rFonts w:ascii="Aptos" w:hAnsi="Aptos"/>
+                <w:b w:val="0"/>
+                <w:bCs w:val="0"/>
+                <w:color w:val="335B74"/>
+                <w:sz w:val="28"/>
+                <w:szCs w:val="28"/>
+              </w:rPr>
+            </w:pPr>
+            <w:r>
+              <w:rPr>
+                <w:rFonts w:ascii="Aptos" w:hAnsi="Aptos"/>
+                <w:b w:val="0"/>
+                <w:bCs w:val="0"/>
+                <w:color w:val="335B74"/>
+                <w:sz w:val="28"/>
+                <w:szCs w:val="28"/>
+              </w:rPr>
+              <w:t>Precedência</w:t>
+            </w:r>
+          </w:p>
+        </w:tc>
+        <w:tc>
+          <w:tcPr>
+            <w:tcW w:w="1384" w:type="dxa"/>
+          </w:tcPr>
+          <w:p>
+            <w:pPr>
+              <w:spacing w:line="276" w:lineRule="auto"/>
+              <w:jc w:val="right"/>
+              <w:cnfStyle w:val="100000000000" w:firstRow="1" w:lastRow="0" w:firstColumn="0" w:lastColumn="0" w:oddVBand="0" w:evenVBand="0" w:oddHBand="0" w:evenHBand="0" w:firstRowFirstColumn="0" w:firstRowLastColumn="0" w:lastRowFirstColumn="0" w:lastRowLastColumn="0"/>
+              <w:rPr>
+                <w:rFonts w:ascii="Aptos" w:hAnsi="Aptos"/>
+                <w:b w:val="0"/>
+                <w:bCs w:val="0"/>
+                <w:color w:val="335B74"/>
+                <w:sz w:val="28"/>
+                <w:szCs w:val="28"/>
+              </w:rPr>
+            </w:pPr>
+            <w:r>
+              <w:rPr>
+                <w:rFonts w:ascii="Aptos" w:hAnsi="Aptos"/>
+                <w:b w:val="0"/>
+                <w:bCs w:val="0"/>
+                <w:color w:val="335B74"/>
+                <w:sz w:val="28"/>
+                <w:szCs w:val="28"/>
+              </w:rPr>
+              <w:t>Dias</w:t>
+            </w:r>
+          </w:p>
+        </w:tc>
+      </w:tr>
+      <w:tr>
+        <w:trPr>
+          <w:cnfStyle w:val="000000100000" w:firstRow="0" w:lastRow="0" w:firstColumn="0" w:lastColumn="0" w:oddVBand="0" w:evenVBand="0" w:oddHBand="1" w:evenHBand="0" w:firstRowFirstColumn="0" w:firstRowLastColumn="0" w:lastRowFirstColumn="0" w:lastRowLastColumn="0"/>
+          <w:trHeight w:val="397"/>
+        </w:trPr>
+        <w:tc>
+          <w:tcPr>
+            <w:cnfStyle w:val="001000000000" w:firstRow="0" w:lastRow="0" w:firstColumn="1" w:lastColumn="0" w:oddVBand="0" w:evenVBand="0" w:oddHBand="0" w:evenHBand="0" w:firstRowFirstColumn="0" w:firstRowLastColumn="0" w:lastRowFirstColumn="0" w:lastRowLastColumn="0"/>
+            <w:tcW w:w="1073" w:type="dxa"/>
+          </w:tcPr>
+          <w:p>
+            <w:pPr>
+              <w:spacing w:line="276" w:lineRule="auto"/>
+              <w:jc w:val="center"/>
+            </w:pPr>
+            <w:r>
+              <w:t>A</w:t>
+            </w:r>
+          </w:p>
+        </w:tc>
+        <w:tc>
+          <w:tcPr>
+            <w:tcW w:w="5890" w:type="dxa"/>
+          </w:tcPr>
+          <w:p>
+            <w:pPr>
+              <w:spacing w:line="276" w:lineRule="auto"/>
+              <w:cnfStyle w:val="000000100000" w:firstRow="0" w:lastRow="0" w:firstColumn="0" w:lastColumn="0" w:oddVBand="0" w:evenVBand="0" w:oddHBand="1" w:evenHBand="0" w:firstRowFirstColumn="0" w:firstRowLastColumn="0" w:lastRowFirstColumn="0" w:lastRowLastColumn="0"/>
+            </w:pPr>
+            <w:r>
+              <w:t>Preparação da estrutura e conexão com GitHub</w:t>
+            </w:r>
+          </w:p>
+        </w:tc>
+        <w:tc>
+          <w:tcPr>
+            <w:tcW w:w="1997" w:type="dxa"/>
+          </w:tcPr>
+          <w:p>
+            <w:pPr>
+              <w:spacing w:line="276" w:lineRule="auto"/>
+              <w:jc w:val="center"/>
+              <w:cnfStyle w:val="000000100000" w:firstRow="0" w:lastRow="0" w:firstColumn="0" w:lastColumn="0" w:oddVBand="0" w:evenVBand="0" w:oddHBand="1" w:evenHBand="0" w:firstRowFirstColumn="0" w:firstRowLastColumn="0" w:lastRowFirstColumn="0" w:lastRowLastColumn="0"/>
+            </w:pPr>
+            <w:r>
+              <w:t>-</w:t>
+            </w:r>
+          </w:p>
+        </w:tc>
+        <w:tc>
+          <w:tcPr>
+            <w:tcW w:w="1384" w:type="dxa"/>
+          </w:tcPr>
+          <w:p>
+            <w:pPr>
+              <w:spacing w:line="276" w:lineRule="auto"/>
+              <w:jc w:val="center"/>
+              <w:cnfStyle w:val="000000100000" w:firstRow="0" w:lastRow="0" w:firstColumn="0" w:lastColumn="0" w:oddVBand="0" w:evenVBand="0" w:oddHBand="1" w:evenHBand="0" w:firstRowFirstColumn="0" w:firstRowLastColumn="0" w:lastRowFirstColumn="0" w:lastRowLastColumn="0"/>
+            </w:pPr>
+            <w:r>
+              <w:t>5</w:t>
+            </w:r>
+          </w:p>
+        </w:tc>
+      </w:tr>
+      <w:tr>
+        <w:trPr>
+          <w:trHeight w:val="397"/>
+        </w:trPr>
+        <w:tc>
+          <w:tcPr>
+            <w:cnfStyle w:val="001000000000" w:firstRow="0" w:lastRow="0" w:firstColumn="1" w:lastColumn="0" w:oddVBand="0" w:evenVBand="0" w:oddHBand="0" w:evenHBand="0" w:firstRowFirstColumn="0" w:firstRowLastColumn="0" w:lastRowFirstColumn="0" w:lastRowLastColumn="0"/>
+            <w:tcW w:w="1073" w:type="dxa"/>
+          </w:tcPr>
+          <w:p>
+            <w:pPr>
+              <w:spacing w:line="276" w:lineRule="auto"/>
+              <w:jc w:val="center"/>
+            </w:pPr>
+            <w:r>
+              <w:t>B</w:t>
+            </w:r>
+          </w:p>
+        </w:tc>
+        <w:tc>
+          <w:tcPr>
+            <w:tcW w:w="5890" w:type="dxa"/>
+          </w:tcPr>
+          <w:p>
+            <w:pPr>
+              <w:spacing w:line="276" w:lineRule="auto"/>
+              <w:cnfStyle w:val="000000000000" w:firstRow="0" w:lastRow="0" w:firstColumn="0" w:lastColumn="0" w:oddVBand="0" w:evenVBand="0" w:oddHBand="0" w:evenHBand="0" w:firstRowFirstColumn="0" w:firstRowLastColumn="0" w:lastRowFirstColumn="0" w:lastRowLastColumn="0"/>
+            </w:pPr>
+            <w:r>
+              <w:t>Criação do sistema de base de dados</w:t>
+            </w:r>
+          </w:p>
+        </w:tc>
+        <w:tc>
+          <w:tcPr>
+            <w:tcW w:w="1997" w:type="dxa"/>
+          </w:tcPr>
+          <w:p>
+            <w:pPr>
+              <w:spacing w:line="276" w:lineRule="auto"/>
+              <w:jc w:val="center"/>
+              <w:cnfStyle w:val="000000000000" w:firstRow="0" w:lastRow="0" w:firstColumn="0" w:lastColumn="0" w:oddVBand="0" w:evenVBand="0" w:oddHBand="0" w:evenHBand="0" w:firstRowFirstColumn="0" w:firstRowLastColumn="0" w:lastRowFirstColumn="0" w:lastRowLastColumn="0"/>
+            </w:pPr>
+            <w:r>
+              <w:t>A</w:t>
+            </w:r>
+          </w:p>
+        </w:tc>
+        <w:tc>
+          <w:tcPr>
+            <w:tcW w:w="1384" w:type="dxa"/>
+          </w:tcPr>
+          <w:p>
+            <w:pPr>
+              <w:spacing w:line="276" w:lineRule="auto"/>
+              <w:jc w:val="center"/>
+              <w:cnfStyle w:val="000000000000" w:firstRow="0" w:lastRow="0" w:firstColumn="0" w:lastColumn="0" w:oddVBand="0" w:evenVBand="0" w:oddHBand="0" w:evenHBand="0" w:firstRowFirstColumn="0" w:firstRowLastColumn="0" w:lastRowFirstColumn="0" w:lastRowLastColumn="0"/>
+            </w:pPr>
+            <w:r>
+              <w:t>4</w:t>
+            </w:r>
+          </w:p>
+        </w:tc>
+      </w:tr>
+      <w:tr>
+        <w:trPr>
+          <w:cnfStyle w:val="000000100000" w:firstRow="0" w:lastRow="0" w:firstColumn="0" w:lastColumn="0" w:oddVBand="0" w:evenVBand="0" w:oddHBand="1" w:evenHBand="0" w:firstRowFirstColumn="0" w:firstRowLastColumn="0" w:lastRowFirstColumn="0" w:lastRowLastColumn="0"/>
+          <w:trHeight w:val="397"/>
+        </w:trPr>
+        <w:tc>
+          <w:tcPr>
+            <w:cnfStyle w:val="001000000000" w:firstRow="0" w:lastRow="0" w:firstColumn="1" w:lastColumn="0" w:oddVBand="0" w:evenVBand="0" w:oddHBand="0" w:evenHBand="0" w:firstRowFirstColumn="0" w:firstRowLastColumn="0" w:lastRowFirstColumn="0" w:lastRowLastColumn="0"/>
+            <w:tcW w:w="1073" w:type="dxa"/>
+          </w:tcPr>
+          <w:p>
+            <w:pPr>
+              <w:spacing w:line="276" w:lineRule="auto"/>
+              <w:jc w:val="center"/>
+            </w:pPr>
+            <w:r>
+              <w:t>C</w:t>
+            </w:r>
+          </w:p>
+        </w:tc>
+        <w:tc>
+          <w:tcPr>
+            <w:tcW w:w="5890" w:type="dxa"/>
+          </w:tcPr>
+          <w:p>
+            <w:pPr>
+              <w:spacing w:line="276" w:lineRule="auto"/>
+              <w:cnfStyle w:val="000000100000" w:firstRow="0" w:lastRow="0" w:firstColumn="0" w:lastColumn="0" w:oddVBand="0" w:evenVBand="0" w:oddHBand="1" w:evenHBand="0" w:firstRowFirstColumn="0" w:firstRowLastColumn="0" w:lastRowFirstColumn="0" w:lastRowLastColumn="0"/>
+            </w:pPr>
+            <w:r>
+              <w:t>Criação do sistema de rotas</w:t>
+            </w:r>
+          </w:p>
+        </w:tc>
+        <w:tc>
+          <w:tcPr>
+            <w:tcW w:w="1997" w:type="dxa"/>
+          </w:tcPr>
+          <w:p>
+            <w:pPr>
+              <w:spacing w:line="276" w:lineRule="auto"/>
+              <w:jc w:val="center"/>
+              <w:cnfStyle w:val="000000100000" w:firstRow="0" w:lastRow="0" w:firstColumn="0" w:lastColumn="0" w:oddVBand="0" w:evenVBand="0" w:oddHBand="1" w:evenHBand="0" w:firstRowFirstColumn="0" w:firstRowLastColumn="0" w:lastRowFirstColumn="0" w:lastRowLastColumn="0"/>
+            </w:pPr>
+            <w:r>
+              <w:t>B</w:t>
+            </w:r>
+          </w:p>
+        </w:tc>
+        <w:tc>
+          <w:tcPr>
+            <w:tcW w:w="1384" w:type="dxa"/>
+          </w:tcPr>
+          <w:p>
+            <w:pPr>
+              <w:spacing w:line="276" w:lineRule="auto"/>
+              <w:jc w:val="center"/>
+              <w:cnfStyle w:val="000000100000" w:firstRow="0" w:lastRow="0" w:firstColumn="0" w:lastColumn="0" w:oddVBand="0" w:evenVBand="0" w:oddHBand="1" w:evenHBand="0" w:firstRowFirstColumn="0" w:firstRowLastColumn="0" w:lastRowFirstColumn="0" w:lastRowLastColumn="0"/>
+            </w:pPr>
+            <w:r>
+              <w:t>3</w:t>
+            </w:r>
+          </w:p>
+        </w:tc>
+      </w:tr>
+      <w:tr>
+        <w:trPr>
+          <w:trHeight w:val="397"/>
+        </w:trPr>
+        <w:tc>
+          <w:tcPr>
+            <w:cnfStyle w:val="001000000000" w:firstRow="0" w:lastRow="0" w:firstColumn="1" w:lastColumn="0" w:oddVBand="0" w:evenVBand="0" w:oddHBand="0" w:evenHBand="0" w:firstRowFirstColumn="0" w:firstRowLastColumn="0" w:lastRowFirstColumn="0" w:lastRowLastColumn="0"/>
+            <w:tcW w:w="1073" w:type="dxa"/>
+          </w:tcPr>
+          <w:p>
+            <w:pPr>
+              <w:spacing w:line="276" w:lineRule="auto"/>
+              <w:jc w:val="center"/>
+            </w:pPr>
+            <w:r>
+              <w:t>D</w:t>
+            </w:r>
+          </w:p>
+        </w:tc>
+        <w:tc>
+          <w:tcPr>
+            <w:tcW w:w="5890" w:type="dxa"/>
+          </w:tcPr>
+          <w:p>
+            <w:pPr>
+              <w:spacing w:line="276" w:lineRule="auto"/>
+              <w:cnfStyle w:val="000000000000" w:firstRow="0" w:lastRow="0" w:firstColumn="0" w:lastColumn="0" w:oddVBand="0" w:evenVBand="0" w:oddHBand="0" w:evenHBand="0" w:firstRowFirstColumn="0" w:firstRowLastColumn="0" w:lastRowFirstColumn="0" w:lastRowLastColumn="0"/>
+            </w:pPr>
+            <w:r>
+              <w:t xml:space="preserve">Implementação da Interface e Layout com </w:t>
+            </w:r>
+            <w:proofErr w:type="spellStart"/>
+            <w:r>
+              <w:t>Bootstrap</w:t>
+            </w:r>
+            <w:proofErr w:type="spellEnd"/>
+            <w:r>
+              <w:t xml:space="preserve"> para responsividade</w:t>
+            </w:r>
+          </w:p>
+        </w:tc>
+        <w:tc>
+          <w:tcPr>
+            <w:tcW w:w="1997" w:type="dxa"/>
+          </w:tcPr>
+          <w:p>
+            <w:pPr>
+              <w:spacing w:line="276" w:lineRule="auto"/>
+              <w:jc w:val="center"/>
+              <w:cnfStyle w:val="000000000000" w:firstRow="0" w:lastRow="0" w:firstColumn="0" w:lastColumn="0" w:oddVBand="0" w:evenVBand="0" w:oddHBand="0" w:evenHBand="0" w:firstRowFirstColumn="0" w:firstRowLastColumn="0" w:lastRowFirstColumn="0" w:lastRowLastColumn="0"/>
+            </w:pPr>
+            <w:r>
+              <w:t>C</w:t>
+            </w:r>
+          </w:p>
+        </w:tc>
+        <w:tc>
+          <w:tcPr>
+            <w:tcW w:w="1384" w:type="dxa"/>
+          </w:tcPr>
+          <w:p>
+            <w:pPr>
+              <w:spacing w:line="276" w:lineRule="auto"/>
+              <w:jc w:val="center"/>
+              <w:cnfStyle w:val="000000000000" w:firstRow="0" w:lastRow="0" w:firstColumn="0" w:lastColumn="0" w:oddVBand="0" w:evenVBand="0" w:oddHBand="0" w:evenHBand="0" w:firstRowFirstColumn="0" w:firstRowLastColumn="0" w:lastRowFirstColumn="0" w:lastRowLastColumn="0"/>
+            </w:pPr>
+            <w:r>
+              <w:t>10</w:t>
+            </w:r>
+          </w:p>
+        </w:tc>
+      </w:tr>
+      <w:tr>
+        <w:trPr>
+          <w:cnfStyle w:val="000000100000" w:firstRow="0" w:lastRow="0" w:firstColumn="0" w:lastColumn="0" w:oddVBand="0" w:evenVBand="0" w:oddHBand="1" w:evenHBand="0" w:firstRowFirstColumn="0" w:firstRowLastColumn="0" w:lastRowFirstColumn="0" w:lastRowLastColumn="0"/>
+          <w:trHeight w:val="397"/>
+        </w:trPr>
+        <w:tc>
+          <w:tcPr>
+            <w:cnfStyle w:val="001000000000" w:firstRow="0" w:lastRow="0" w:firstColumn="1" w:lastColumn="0" w:oddVBand="0" w:evenVBand="0" w:oddHBand="0" w:evenHBand="0" w:firstRowFirstColumn="0" w:firstRowLastColumn="0" w:lastRowFirstColumn="0" w:lastRowLastColumn="0"/>
+            <w:tcW w:w="1073" w:type="dxa"/>
+          </w:tcPr>
+          <w:p>
+            <w:pPr>
+              <w:spacing w:line="276" w:lineRule="auto"/>
+              <w:jc w:val="center"/>
+            </w:pPr>
+            <w:r>
+              <w:t>E</w:t>
+            </w:r>
+          </w:p>
+        </w:tc>
+        <w:tc>
+          <w:tcPr>
+            <w:tcW w:w="5890" w:type="dxa"/>
+          </w:tcPr>
+          <w:p>
+            <w:pPr>
+              <w:spacing w:line="276" w:lineRule="auto"/>
+              <w:cnfStyle w:val="000000100000" w:firstRow="0" w:lastRow="0" w:firstColumn="0" w:lastColumn="0" w:oddVBand="0" w:evenVBand="0" w:oddHBand="1" w:evenHBand="0" w:firstRowFirstColumn="0" w:firstRowLastColumn="0" w:lastRowFirstColumn="0" w:lastRowLastColumn="0"/>
+            </w:pPr>
+            <w:r>
+              <w:t xml:space="preserve">Implementação dos </w:t>
+            </w:r>
+            <w:proofErr w:type="spellStart"/>
+            <w:r>
+              <w:t>Models</w:t>
+            </w:r>
+            <w:proofErr w:type="spellEnd"/>
+          </w:p>
+        </w:tc>
+        <w:tc>
+          <w:tcPr>
+            <w:tcW w:w="1997" w:type="dxa"/>
+          </w:tcPr>
+          <w:p>
+            <w:pPr>
+              <w:spacing w:line="276" w:lineRule="auto"/>
+              <w:jc w:val="center"/>
+              <w:cnfStyle w:val="000000100000" w:firstRow="0" w:lastRow="0" w:firstColumn="0" w:lastColumn="0" w:oddVBand="0" w:evenVBand="0" w:oddHBand="1" w:evenHBand="0" w:firstRowFirstColumn="0" w:firstRowLastColumn="0" w:lastRowFirstColumn="0" w:lastRowLastColumn="0"/>
+            </w:pPr>
+            <w:r>
+              <w:t>D</w:t>
+            </w:r>
+          </w:p>
+        </w:tc>
+        <w:tc>
+          <w:tcPr>
+            <w:tcW w:w="1384" w:type="dxa"/>
+          </w:tcPr>
+          <w:p>
+            <w:pPr>
+              <w:spacing w:line="276" w:lineRule="auto"/>
+              <w:jc w:val="center"/>
+              <w:cnfStyle w:val="000000100000" w:firstRow="0" w:lastRow="0" w:firstColumn="0" w:lastColumn="0" w:oddVBand="0" w:evenVBand="0" w:oddHBand="1" w:evenHBand="0" w:firstRowFirstColumn="0" w:firstRowLastColumn="0" w:lastRowFirstColumn="0" w:lastRowLastColumn="0"/>
+            </w:pPr>
+            <w:r>
+              <w:t>7</w:t>
+            </w:r>
+          </w:p>
+        </w:tc>
+      </w:tr>
+      <w:tr>
+        <w:trPr>
+          <w:trHeight w:val="397"/>
+        </w:trPr>
+        <w:tc>
+          <w:tcPr>
+            <w:cnfStyle w:val="001000000000" w:firstRow="0" w:lastRow="0" w:firstColumn="1" w:lastColumn="0" w:oddVBand="0" w:evenVBand="0" w:oddHBand="0" w:evenHBand="0" w:firstRowFirstColumn="0" w:firstRowLastColumn="0" w:lastRowFirstColumn="0" w:lastRowLastColumn="0"/>
+            <w:tcW w:w="1073" w:type="dxa"/>
+          </w:tcPr>
+          <w:p>
+            <w:pPr>
+              <w:spacing w:line="276" w:lineRule="auto"/>
+              <w:jc w:val="center"/>
+            </w:pPr>
+            <w:r>
+              <w:t>F</w:t>
+            </w:r>
+          </w:p>
+        </w:tc>
+        <w:tc>
+          <w:tcPr>
+            <w:tcW w:w="5890" w:type="dxa"/>
+          </w:tcPr>
+          <w:p>
+            <w:pPr>
+              <w:spacing w:line="276" w:lineRule="auto"/>
+              <w:cnfStyle w:val="000000000000" w:firstRow="0" w:lastRow="0" w:firstColumn="0" w:lastColumn="0" w:oddVBand="0" w:evenVBand="0" w:oddHBand="0" w:evenHBand="0" w:firstRowFirstColumn="0" w:firstRowLastColumn="0" w:lastRowFirstColumn="0" w:lastRowLastColumn="0"/>
+            </w:pPr>
+            <w:r>
+              <w:t xml:space="preserve">Ajuste das </w:t>
+            </w:r>
+            <w:proofErr w:type="spellStart"/>
+            <w:r>
+              <w:t>Views</w:t>
+            </w:r>
+            <w:proofErr w:type="spellEnd"/>
+            <w:r>
+              <w:t xml:space="preserve"> e inserção de </w:t>
+            </w:r>
+            <w:proofErr w:type="spellStart"/>
+            <w:r>
+              <w:t>Webfonts</w:t>
+            </w:r>
+            <w:proofErr w:type="spellEnd"/>
+            <w:r>
+              <w:t xml:space="preserve"> e </w:t>
+            </w:r>
+            <w:proofErr w:type="spellStart"/>
+            <w:r>
+              <w:t>Fontwasome</w:t>
+            </w:r>
+            <w:proofErr w:type="spellEnd"/>
+          </w:p>
+        </w:tc>
+        <w:tc>
+          <w:tcPr>
+            <w:tcW w:w="1997" w:type="dxa"/>
+          </w:tcPr>
+          <w:p>
+            <w:pPr>
+              <w:spacing w:line="276" w:lineRule="auto"/>
+              <w:jc w:val="center"/>
+              <w:cnfStyle w:val="000000000000" w:firstRow="0" w:lastRow="0" w:firstColumn="0" w:lastColumn="0" w:oddVBand="0" w:evenVBand="0" w:oddHBand="0" w:evenHBand="0" w:firstRowFirstColumn="0" w:firstRowLastColumn="0" w:lastRowFirstColumn="0" w:lastRowLastColumn="0"/>
+            </w:pPr>
+            <w:r>
+              <w:t>D</w:t>
+            </w:r>
+          </w:p>
+        </w:tc>
+        <w:tc>
+          <w:tcPr>
+            <w:tcW w:w="1384" w:type="dxa"/>
+          </w:tcPr>
+          <w:p>
+            <w:pPr>
+              <w:spacing w:line="276" w:lineRule="auto"/>
+              <w:jc w:val="center"/>
+              <w:cnfStyle w:val="000000000000" w:firstRow="0" w:lastRow="0" w:firstColumn="0" w:lastColumn="0" w:oddVBand="0" w:evenVBand="0" w:oddHBand="0" w:evenHBand="0" w:firstRowFirstColumn="0" w:firstRowLastColumn="0" w:lastRowFirstColumn="0" w:lastRowLastColumn="0"/>
+            </w:pPr>
+            <w:r>
+              <w:t>12</w:t>
+            </w:r>
+          </w:p>
+        </w:tc>
+      </w:tr>
+      <w:tr>
+        <w:trPr>
+          <w:cnfStyle w:val="000000100000" w:firstRow="0" w:lastRow="0" w:firstColumn="0" w:lastColumn="0" w:oddVBand="0" w:evenVBand="0" w:oddHBand="1" w:evenHBand="0" w:firstRowFirstColumn="0" w:firstRowLastColumn="0" w:lastRowFirstColumn="0" w:lastRowLastColumn="0"/>
+          <w:trHeight w:val="397"/>
+        </w:trPr>
+        <w:tc>
+          <w:tcPr>
+            <w:cnfStyle w:val="001000000000" w:firstRow="0" w:lastRow="0" w:firstColumn="1" w:lastColumn="0" w:oddVBand="0" w:evenVBand="0" w:oddHBand="0" w:evenHBand="0" w:firstRowFirstColumn="0" w:firstRowLastColumn="0" w:lastRowFirstColumn="0" w:lastRowLastColumn="0"/>
+            <w:tcW w:w="1073" w:type="dxa"/>
+          </w:tcPr>
+          <w:p>
+            <w:pPr>
+              <w:spacing w:line="276" w:lineRule="auto"/>
+              <w:jc w:val="center"/>
+            </w:pPr>
+            <w:r>
+              <w:t>G</w:t>
+            </w:r>
+          </w:p>
+        </w:tc>
+        <w:tc>
+          <w:tcPr>
+            <w:tcW w:w="5890" w:type="dxa"/>
+          </w:tcPr>
+          <w:p>
+            <w:pPr>
+              <w:spacing w:line="276" w:lineRule="auto"/>
+              <w:cnfStyle w:val="000000100000" w:firstRow="0" w:lastRow="0" w:firstColumn="0" w:lastColumn="0" w:oddVBand="0" w:evenVBand="0" w:oddHBand="1" w:evenHBand="0" w:firstRowFirstColumn="0" w:firstRowLastColumn="0" w:lastRowFirstColumn="0" w:lastRowLastColumn="0"/>
+            </w:pPr>
+            <w:r>
+              <w:t xml:space="preserve">Implementação dos </w:t>
+            </w:r>
+            <w:proofErr w:type="spellStart"/>
+            <w:r>
+              <w:t>Controllers</w:t>
+            </w:r>
+            <w:proofErr w:type="spellEnd"/>
+          </w:p>
+        </w:tc>
+        <w:tc>
+          <w:tcPr>
+            <w:tcW w:w="1997" w:type="dxa"/>
+          </w:tcPr>
+          <w:p>
+            <w:pPr>
+              <w:spacing w:line="276" w:lineRule="auto"/>
+              <w:jc w:val="center"/>
+              <w:cnfStyle w:val="000000100000" w:firstRow="0" w:lastRow="0" w:firstColumn="0" w:lastColumn="0" w:oddVBand="0" w:evenVBand="0" w:oddHBand="1" w:evenHBand="0" w:firstRowFirstColumn="0" w:firstRowLastColumn="0" w:lastRowFirstColumn="0" w:lastRowLastColumn="0"/>
+            </w:pPr>
+            <w:r>
+              <w:t>F</w:t>
+            </w:r>
+          </w:p>
+        </w:tc>
+        <w:tc>
+          <w:tcPr>
+            <w:tcW w:w="1384" w:type="dxa"/>
+          </w:tcPr>
+          <w:p>
+            <w:pPr>
+              <w:spacing w:line="276" w:lineRule="auto"/>
+              <w:jc w:val="center"/>
+              <w:cnfStyle w:val="000000100000" w:firstRow="0" w:lastRow="0" w:firstColumn="0" w:lastColumn="0" w:oddVBand="0" w:evenVBand="0" w:oddHBand="1" w:evenHBand="0" w:firstRowFirstColumn="0" w:firstRowLastColumn="0" w:lastRowFirstColumn="0" w:lastRowLastColumn="0"/>
+            </w:pPr>
+            <w:r>
+              <w:t>14</w:t>
+            </w:r>
+          </w:p>
+        </w:tc>
+      </w:tr>
+      <w:tr>
+        <w:trPr>
+          <w:trHeight w:val="397"/>
+        </w:trPr>
+        <w:tc>
+          <w:tcPr>
+            <w:cnfStyle w:val="001000000000" w:firstRow="0" w:lastRow="0" w:firstColumn="1" w:lastColumn="0" w:oddVBand="0" w:evenVBand="0" w:oddHBand="0" w:evenHBand="0" w:firstRowFirstColumn="0" w:firstRowLastColumn="0" w:lastRowFirstColumn="0" w:lastRowLastColumn="0"/>
+            <w:tcW w:w="1073" w:type="dxa"/>
+          </w:tcPr>
+          <w:p>
+            <w:pPr>
+              <w:spacing w:line="276" w:lineRule="auto"/>
+              <w:jc w:val="center"/>
+            </w:pPr>
+            <w:r>
+              <w:t>H</w:t>
+            </w:r>
+          </w:p>
+        </w:tc>
+        <w:tc>
+          <w:tcPr>
+            <w:tcW w:w="5890" w:type="dxa"/>
+          </w:tcPr>
+          <w:p>
+            <w:pPr>
+              <w:spacing w:line="276" w:lineRule="auto"/>
+              <w:cnfStyle w:val="000000000000" w:firstRow="0" w:lastRow="0" w:firstColumn="0" w:lastColumn="0" w:oddVBand="0" w:evenVBand="0" w:oddHBand="0" w:evenHBand="0" w:firstRowFirstColumn="0" w:firstRowLastColumn="0" w:lastRowFirstColumn="0" w:lastRowLastColumn="0"/>
+            </w:pPr>
+            <w:r>
+              <w:t xml:space="preserve">Implementação do </w:t>
+            </w:r>
+            <w:proofErr w:type="gramStart"/>
+            <w:r>
+              <w:t>menu,  login</w:t>
+            </w:r>
+            <w:proofErr w:type="gramEnd"/>
+            <w:r>
+              <w:t xml:space="preserve"> e </w:t>
+            </w:r>
+            <w:proofErr w:type="spellStart"/>
+            <w:r>
+              <w:t>logout</w:t>
+            </w:r>
+            <w:proofErr w:type="spellEnd"/>
+          </w:p>
+        </w:tc>
+        <w:tc>
+          <w:tcPr>
+            <w:tcW w:w="1997" w:type="dxa"/>
+          </w:tcPr>
+          <w:p>
+            <w:pPr>
+              <w:spacing w:line="276" w:lineRule="auto"/>
+              <w:jc w:val="center"/>
+              <w:cnfStyle w:val="000000000000" w:firstRow="0" w:lastRow="0" w:firstColumn="0" w:lastColumn="0" w:oddVBand="0" w:evenVBand="0" w:oddHBand="0" w:evenHBand="0" w:firstRowFirstColumn="0" w:firstRowLastColumn="0" w:lastRowFirstColumn="0" w:lastRowLastColumn="0"/>
+            </w:pPr>
+            <w:r>
+              <w:t>G</w:t>
+            </w:r>
+          </w:p>
+        </w:tc>
+        <w:tc>
+          <w:tcPr>
+            <w:tcW w:w="1384" w:type="dxa"/>
+          </w:tcPr>
+          <w:p>
+            <w:pPr>
+              <w:spacing w:line="276" w:lineRule="auto"/>
+              <w:jc w:val="center"/>
+              <w:cnfStyle w:val="000000000000" w:firstRow="0" w:lastRow="0" w:firstColumn="0" w:lastColumn="0" w:oddVBand="0" w:evenVBand="0" w:oddHBand="0" w:evenHBand="0" w:firstRowFirstColumn="0" w:firstRowLastColumn="0" w:lastRowFirstColumn="0" w:lastRowLastColumn="0"/>
+            </w:pPr>
+            <w:r>
+              <w:t>10</w:t>
+            </w:r>
+          </w:p>
+        </w:tc>
+      </w:tr>
+      <w:tr>
+        <w:trPr>
+          <w:cnfStyle w:val="000000100000" w:firstRow="0" w:lastRow="0" w:firstColumn="0" w:lastColumn="0" w:oddVBand="0" w:evenVBand="0" w:oddHBand="1" w:evenHBand="0" w:firstRowFirstColumn="0" w:firstRowLastColumn="0" w:lastRowFirstColumn="0" w:lastRowLastColumn="0"/>
+          <w:trHeight w:val="397"/>
+        </w:trPr>
+        <w:tc>
+          <w:tcPr>
+            <w:cnfStyle w:val="001000000000" w:firstRow="0" w:lastRow="0" w:firstColumn="1" w:lastColumn="0" w:oddVBand="0" w:evenVBand="0" w:oddHBand="0" w:evenHBand="0" w:firstRowFirstColumn="0" w:firstRowLastColumn="0" w:lastRowFirstColumn="0" w:lastRowLastColumn="0"/>
+            <w:tcW w:w="1073" w:type="dxa"/>
+          </w:tcPr>
+          <w:p>
+            <w:pPr>
+              <w:spacing w:line="276" w:lineRule="auto"/>
+              <w:jc w:val="center"/>
+            </w:pPr>
+            <w:r>
+              <w:t>I</w:t>
+            </w:r>
+          </w:p>
+        </w:tc>
+        <w:tc>
+          <w:tcPr>
+            <w:tcW w:w="5890" w:type="dxa"/>
+          </w:tcPr>
+          <w:p>
+            <w:pPr>
+              <w:spacing w:line="276" w:lineRule="auto"/>
+              <w:cnfStyle w:val="000000100000" w:firstRow="0" w:lastRow="0" w:firstColumn="0" w:lastColumn="0" w:oddVBand="0" w:evenVBand="0" w:oddHBand="1" w:evenHBand="0" w:firstRowFirstColumn="0" w:firstRowLastColumn="0" w:lastRowFirstColumn="0" w:lastRowLastColumn="0"/>
+            </w:pPr>
+            <w:r>
+              <w:t>Inserção do PHPMAILER (biblioteca de envio de emails)</w:t>
+            </w:r>
+          </w:p>
+        </w:tc>
+        <w:tc>
+          <w:tcPr>
+            <w:tcW w:w="1997" w:type="dxa"/>
+          </w:tcPr>
+          <w:p>
+            <w:pPr>
+              <w:spacing w:line="276" w:lineRule="auto"/>
+              <w:jc w:val="center"/>
+              <w:cnfStyle w:val="000000100000" w:firstRow="0" w:lastRow="0" w:firstColumn="0" w:lastColumn="0" w:oddVBand="0" w:evenVBand="0" w:oddHBand="1" w:evenHBand="0" w:firstRowFirstColumn="0" w:firstRowLastColumn="0" w:lastRowFirstColumn="0" w:lastRowLastColumn="0"/>
+            </w:pPr>
+            <w:r>
+              <w:t>H</w:t>
+            </w:r>
+          </w:p>
+        </w:tc>
+        <w:tc>
+          <w:tcPr>
+            <w:tcW w:w="1384" w:type="dxa"/>
+          </w:tcPr>
+          <w:p>
+            <w:pPr>
+              <w:spacing w:line="276" w:lineRule="auto"/>
+              <w:jc w:val="center"/>
+              <w:cnfStyle w:val="000000100000" w:firstRow="0" w:lastRow="0" w:firstColumn="0" w:lastColumn="0" w:oddVBand="0" w:evenVBand="0" w:oddHBand="1" w:evenHBand="0" w:firstRowFirstColumn="0" w:firstRowLastColumn="0" w:lastRowFirstColumn="0" w:lastRowLastColumn="0"/>
+            </w:pPr>
+            <w:r>
+              <w:t>12</w:t>
+            </w:r>
+          </w:p>
+        </w:tc>
+      </w:tr>
+      <w:tr>
+        <w:trPr>
+          <w:trHeight w:val="397"/>
+        </w:trPr>
+        <w:tc>
+          <w:tcPr>
+            <w:cnfStyle w:val="001000000000" w:firstRow="0" w:lastRow="0" w:firstColumn="1" w:lastColumn="0" w:oddVBand="0" w:evenVBand="0" w:oddHBand="0" w:evenHBand="0" w:firstRowFirstColumn="0" w:firstRowLastColumn="0" w:lastRowFirstColumn="0" w:lastRowLastColumn="0"/>
+            <w:tcW w:w="1073" w:type="dxa"/>
+          </w:tcPr>
+          <w:p>
+            <w:pPr>
+              <w:spacing w:line="276" w:lineRule="auto"/>
+              <w:jc w:val="center"/>
+            </w:pPr>
+            <w:r>
+              <w:t>J</w:t>
+            </w:r>
+          </w:p>
+        </w:tc>
+        <w:tc>
+          <w:tcPr>
+            <w:tcW w:w="5890" w:type="dxa"/>
+          </w:tcPr>
+          <w:p>
+            <w:pPr>
+              <w:spacing w:line="276" w:lineRule="auto"/>
+              <w:cnfStyle w:val="000000000000" w:firstRow="0" w:lastRow="0" w:firstColumn="0" w:lastColumn="0" w:oddVBand="0" w:evenVBand="0" w:oddHBand="0" w:evenHBand="0" w:firstRowFirstColumn="0" w:firstRowLastColumn="0" w:lastRowFirstColumn="0" w:lastRowLastColumn="0"/>
+            </w:pPr>
+            <w:r>
+              <w:t xml:space="preserve">Criação da tabela </w:t>
+            </w:r>
+            <w:proofErr w:type="spellStart"/>
+            <w:r>
+              <w:t>Produto_Pedido</w:t>
+            </w:r>
+            <w:proofErr w:type="spellEnd"/>
+            <w:r>
+              <w:t xml:space="preserve"> para c</w:t>
+            </w:r>
+            <w:r>
+              <w:t>onexão entre o MENU e a MESA</w:t>
+            </w:r>
+          </w:p>
+        </w:tc>
+        <w:tc>
+          <w:tcPr>
+            <w:tcW w:w="1997" w:type="dxa"/>
+          </w:tcPr>
+          <w:p>
+            <w:pPr>
+              <w:spacing w:line="276" w:lineRule="auto"/>
+              <w:jc w:val="center"/>
+              <w:cnfStyle w:val="000000000000" w:firstRow="0" w:lastRow="0" w:firstColumn="0" w:lastColumn="0" w:oddVBand="0" w:evenVBand="0" w:oddHBand="0" w:evenHBand="0" w:firstRowFirstColumn="0" w:firstRowLastColumn="0" w:lastRowFirstColumn="0" w:lastRowLastColumn="0"/>
+            </w:pPr>
+            <w:r>
+              <w:t>G,</w:t>
+            </w:r>
+            <w:r>
+              <w:t xml:space="preserve"> </w:t>
+            </w:r>
+            <w:r>
+              <w:t>D</w:t>
+            </w:r>
+          </w:p>
+        </w:tc>
+        <w:tc>
+          <w:tcPr>
+            <w:tcW w:w="1384" w:type="dxa"/>
+          </w:tcPr>
+          <w:p>
+            <w:pPr>
+              <w:spacing w:line="276" w:lineRule="auto"/>
+              <w:jc w:val="center"/>
+              <w:cnfStyle w:val="000000000000" w:firstRow="0" w:lastRow="0" w:firstColumn="0" w:lastColumn="0" w:oddVBand="0" w:evenVBand="0" w:oddHBand="0" w:evenHBand="0" w:firstRowFirstColumn="0" w:firstRowLastColumn="0" w:lastRowFirstColumn="0" w:lastRowLastColumn="0"/>
+            </w:pPr>
+            <w:r>
+              <w:t>2</w:t>
+            </w:r>
+          </w:p>
+        </w:tc>
+      </w:tr>
+      <w:tr>
+        <w:trPr>
+          <w:cnfStyle w:val="000000100000" w:firstRow="0" w:lastRow="0" w:firstColumn="0" w:lastColumn="0" w:oddVBand="0" w:evenVBand="0" w:oddHBand="1" w:evenHBand="0" w:firstRowFirstColumn="0" w:firstRowLastColumn="0" w:lastRowFirstColumn="0" w:lastRowLastColumn="0"/>
+          <w:trHeight w:val="397"/>
+        </w:trPr>
+        <w:tc>
+          <w:tcPr>
+            <w:cnfStyle w:val="001000000000" w:firstRow="0" w:lastRow="0" w:firstColumn="1" w:lastColumn="0" w:oddVBand="0" w:evenVBand="0" w:oddHBand="0" w:evenHBand="0" w:firstRowFirstColumn="0" w:firstRowLastColumn="0" w:lastRowFirstColumn="0" w:lastRowLastColumn="0"/>
+            <w:tcW w:w="1073" w:type="dxa"/>
+          </w:tcPr>
+          <w:p>
+            <w:pPr>
+              <w:spacing w:line="276" w:lineRule="auto"/>
+              <w:jc w:val="center"/>
+            </w:pPr>
+            <w:r>
+              <w:t>K</w:t>
+            </w:r>
+          </w:p>
+        </w:tc>
+        <w:tc>
+          <w:tcPr>
+            <w:tcW w:w="5890" w:type="dxa"/>
+          </w:tcPr>
+          <w:p>
+            <w:pPr>
+              <w:spacing w:line="276" w:lineRule="auto"/>
+              <w:cnfStyle w:val="000000100000" w:firstRow="0" w:lastRow="0" w:firstColumn="0" w:lastColumn="0" w:oddVBand="0" w:evenVBand="0" w:oddHBand="1" w:evenHBand="0" w:firstRowFirstColumn="0" w:firstRowLastColumn="0" w:lastRowFirstColumn="0" w:lastRowLastColumn="0"/>
+            </w:pPr>
+            <w:r>
+              <w:t>Conclusão</w:t>
+            </w:r>
+            <w:r>
+              <w:t xml:space="preserve"> de todo o resto da lógica </w:t>
+            </w:r>
+          </w:p>
+        </w:tc>
+        <w:tc>
+          <w:tcPr>
+            <w:tcW w:w="1997" w:type="dxa"/>
+          </w:tcPr>
+          <w:p>
+            <w:pPr>
+              <w:spacing w:line="276" w:lineRule="auto"/>
+              <w:jc w:val="center"/>
+              <w:cnfStyle w:val="000000100000" w:firstRow="0" w:lastRow="0" w:firstColumn="0" w:lastColumn="0" w:oddVBand="0" w:evenVBand="0" w:oddHBand="1" w:evenHBand="0" w:firstRowFirstColumn="0" w:firstRowLastColumn="0" w:lastRowFirstColumn="0" w:lastRowLastColumn="0"/>
+            </w:pPr>
+            <w:r>
+              <w:t>J</w:t>
+            </w:r>
+          </w:p>
+        </w:tc>
+        <w:tc>
+          <w:tcPr>
+            <w:tcW w:w="1384" w:type="dxa"/>
+          </w:tcPr>
+          <w:p>
+            <w:pPr>
+              <w:spacing w:line="276" w:lineRule="auto"/>
+              <w:jc w:val="center"/>
+              <w:cnfStyle w:val="000000100000" w:firstRow="0" w:lastRow="0" w:firstColumn="0" w:lastColumn="0" w:oddVBand="0" w:evenVBand="0" w:oddHBand="1" w:evenHBand="0" w:firstRowFirstColumn="0" w:firstRowLastColumn="0" w:lastRowFirstColumn="0" w:lastRowLastColumn="0"/>
+            </w:pPr>
+            <w:r>
+              <w:t>2</w:t>
+            </w:r>
+          </w:p>
+        </w:tc>
+      </w:tr>
+      <w:tr>
+        <w:trPr>
+          <w:trHeight w:val="397"/>
+        </w:trPr>
+        <w:tc>
+          <w:tcPr>
+            <w:cnfStyle w:val="001000000000" w:firstRow="0" w:lastRow="0" w:firstColumn="1" w:lastColumn="0" w:oddVBand="0" w:evenVBand="0" w:oddHBand="0" w:evenHBand="0" w:firstRowFirstColumn="0" w:firstRowLastColumn="0" w:lastRowFirstColumn="0" w:lastRowLastColumn="0"/>
+            <w:tcW w:w="1073" w:type="dxa"/>
+          </w:tcPr>
+          <w:p>
+            <w:pPr>
+              <w:spacing w:line="276" w:lineRule="auto"/>
+              <w:jc w:val="center"/>
+            </w:pPr>
+            <w:r>
+              <w:t>L</w:t>
+            </w:r>
+          </w:p>
+        </w:tc>
+        <w:tc>
+          <w:tcPr>
+            <w:tcW w:w="5890" w:type="dxa"/>
+          </w:tcPr>
+          <w:p>
+            <w:pPr>
+              <w:spacing w:line="276" w:lineRule="auto"/>
+              <w:cnfStyle w:val="000000000000" w:firstRow="0" w:lastRow="0" w:firstColumn="0" w:lastColumn="0" w:oddVBand="0" w:evenVBand="0" w:oddHBand="0" w:evenHBand="0" w:firstRowFirstColumn="0" w:firstRowLastColumn="0" w:lastRowFirstColumn="0" w:lastRowLastColumn="0"/>
+            </w:pPr>
+            <w:r>
+              <w:t xml:space="preserve">Testes da versão alfa no </w:t>
+            </w:r>
+            <w:proofErr w:type="spellStart"/>
+            <w:r>
+              <w:t>back-end</w:t>
+            </w:r>
+            <w:proofErr w:type="spellEnd"/>
+          </w:p>
+        </w:tc>
+        <w:tc>
+          <w:tcPr>
+            <w:tcW w:w="1997" w:type="dxa"/>
+          </w:tcPr>
+          <w:p>
+            <w:pPr>
+              <w:spacing w:line="276" w:lineRule="auto"/>
+              <w:jc w:val="center"/>
+              <w:cnfStyle w:val="000000000000" w:firstRow="0" w:lastRow="0" w:firstColumn="0" w:lastColumn="0" w:oddVBand="0" w:evenVBand="0" w:oddHBand="0" w:evenHBand="0" w:firstRowFirstColumn="0" w:firstRowLastColumn="0" w:lastRowFirstColumn="0" w:lastRowLastColumn="0"/>
+            </w:pPr>
+            <w:r>
+              <w:t>J</w:t>
+            </w:r>
+          </w:p>
+        </w:tc>
+        <w:tc>
+          <w:tcPr>
+            <w:tcW w:w="1384" w:type="dxa"/>
+          </w:tcPr>
+          <w:p>
+            <w:pPr>
+              <w:spacing w:line="276" w:lineRule="auto"/>
+              <w:jc w:val="center"/>
+              <w:cnfStyle w:val="000000000000" w:firstRow="0" w:lastRow="0" w:firstColumn="0" w:lastColumn="0" w:oddVBand="0" w:evenVBand="0" w:oddHBand="0" w:evenHBand="0" w:firstRowFirstColumn="0" w:firstRowLastColumn="0" w:lastRowFirstColumn="0" w:lastRowLastColumn="0"/>
+            </w:pPr>
+            <w:r>
+              <w:t>7</w:t>
+            </w:r>
+          </w:p>
+        </w:tc>
+      </w:tr>
+      <w:tr>
+        <w:trPr>
+          <w:cnfStyle w:val="000000100000" w:firstRow="0" w:lastRow="0" w:firstColumn="0" w:lastColumn="0" w:oddVBand="0" w:evenVBand="0" w:oddHBand="1" w:evenHBand="0" w:firstRowFirstColumn="0" w:firstRowLastColumn="0" w:lastRowFirstColumn="0" w:lastRowLastColumn="0"/>
+          <w:trHeight w:val="397"/>
+        </w:trPr>
+        <w:tc>
+          <w:tcPr>
+            <w:cnfStyle w:val="001000000000" w:firstRow="0" w:lastRow="0" w:firstColumn="1" w:lastColumn="0" w:oddVBand="0" w:evenVBand="0" w:oddHBand="0" w:evenHBand="0" w:firstRowFirstColumn="0" w:firstRowLastColumn="0" w:lastRowFirstColumn="0" w:lastRowLastColumn="0"/>
+            <w:tcW w:w="1073" w:type="dxa"/>
+          </w:tcPr>
+          <w:p>
+            <w:pPr>
+              <w:spacing w:line="276" w:lineRule="auto"/>
+              <w:jc w:val="center"/>
+            </w:pPr>
+            <w:r>
+              <w:t>M</w:t>
+            </w:r>
+          </w:p>
+        </w:tc>
+        <w:tc>
+          <w:tcPr>
+            <w:tcW w:w="5890" w:type="dxa"/>
+          </w:tcPr>
+          <w:p>
+            <w:pPr>
+              <w:spacing w:line="276" w:lineRule="auto"/>
+              <w:cnfStyle w:val="000000100000" w:firstRow="0" w:lastRow="0" w:firstColumn="0" w:lastColumn="0" w:oddVBand="0" w:evenVBand="0" w:oddHBand="1" w:evenHBand="0" w:firstRowFirstColumn="0" w:firstRowLastColumn="0" w:lastRowFirstColumn="0" w:lastRowLastColumn="0"/>
+            </w:pPr>
+            <w:r>
+              <w:t xml:space="preserve">Colocação da Aplicação no </w:t>
+            </w:r>
+            <w:proofErr w:type="gramStart"/>
+            <w:r>
+              <w:t>Servidor  (</w:t>
+            </w:r>
+            <w:proofErr w:type="gramEnd"/>
+            <w:r>
+              <w:t xml:space="preserve">Fazer uploads de atualizações através do </w:t>
+            </w:r>
+            <w:proofErr w:type="spellStart"/>
+            <w:r>
+              <w:t>FileZila</w:t>
+            </w:r>
+            <w:proofErr w:type="spellEnd"/>
+            <w:r>
+              <w:t>)</w:t>
+            </w:r>
+          </w:p>
+        </w:tc>
+        <w:tc>
+          <w:tcPr>
+            <w:tcW w:w="1997" w:type="dxa"/>
+          </w:tcPr>
+          <w:p>
+            <w:pPr>
+              <w:spacing w:line="276" w:lineRule="auto"/>
+              <w:jc w:val="center"/>
+              <w:cnfStyle w:val="000000100000" w:firstRow="0" w:lastRow="0" w:firstColumn="0" w:lastColumn="0" w:oddVBand="0" w:evenVBand="0" w:oddHBand="1" w:evenHBand="0" w:firstRowFirstColumn="0" w:firstRowLastColumn="0" w:lastRowFirstColumn="0" w:lastRowLastColumn="0"/>
+            </w:pPr>
+            <w:r>
+              <w:t>J</w:t>
+            </w:r>
+          </w:p>
+        </w:tc>
+        <w:tc>
+          <w:tcPr>
+            <w:tcW w:w="1384" w:type="dxa"/>
+          </w:tcPr>
+          <w:p>
+            <w:pPr>
+              <w:spacing w:line="276" w:lineRule="auto"/>
+              <w:jc w:val="center"/>
+              <w:cnfStyle w:val="000000100000" w:firstRow="0" w:lastRow="0" w:firstColumn="0" w:lastColumn="0" w:oddVBand="0" w:evenVBand="0" w:oddHBand="1" w:evenHBand="0" w:firstRowFirstColumn="0" w:firstRowLastColumn="0" w:lastRowFirstColumn="0" w:lastRowLastColumn="0"/>
+            </w:pPr>
+            <w:r>
+              <w:t>2</w:t>
+            </w:r>
+          </w:p>
+        </w:tc>
+      </w:tr>
+      <w:tr>
+        <w:trPr>
+          <w:trHeight w:val="397"/>
+        </w:trPr>
+        <w:tc>
+          <w:tcPr>
+            <w:cnfStyle w:val="001000000000" w:firstRow="0" w:lastRow="0" w:firstColumn="1" w:lastColumn="0" w:oddVBand="0" w:evenVBand="0" w:oddHBand="0" w:evenHBand="0" w:firstRowFirstColumn="0" w:firstRowLastColumn="0" w:lastRowFirstColumn="0" w:lastRowLastColumn="0"/>
+            <w:tcW w:w="1073" w:type="dxa"/>
+          </w:tcPr>
+          <w:p>
+            <w:pPr>
+              <w:spacing w:line="276" w:lineRule="auto"/>
+              <w:jc w:val="center"/>
+            </w:pPr>
+            <w:r>
+              <w:t>N</w:t>
+            </w:r>
+          </w:p>
+        </w:tc>
+        <w:tc>
+          <w:tcPr>
+            <w:tcW w:w="5890" w:type="dxa"/>
+          </w:tcPr>
+          <w:p>
+            <w:pPr>
+              <w:spacing w:line="276" w:lineRule="auto"/>
+              <w:cnfStyle w:val="000000000000" w:firstRow="0" w:lastRow="0" w:firstColumn="0" w:lastColumn="0" w:oddVBand="0" w:evenVBand="0" w:oddHBand="0" w:evenHBand="0" w:firstRowFirstColumn="0" w:firstRowLastColumn="0" w:lastRowFirstColumn="0" w:lastRowLastColumn="0"/>
+            </w:pPr>
+            <w:r>
+              <w:t xml:space="preserve">Implementação do </w:t>
+            </w:r>
+            <w:proofErr w:type="spellStart"/>
+            <w:r>
+              <w:t>Backoffice</w:t>
+            </w:r>
+            <w:proofErr w:type="spellEnd"/>
+            <w:r>
+              <w:t xml:space="preserve"> e construção do CRUD na BD</w:t>
+            </w:r>
+          </w:p>
+        </w:tc>
+        <w:tc>
+          <w:tcPr>
+            <w:tcW w:w="1997" w:type="dxa"/>
+          </w:tcPr>
+          <w:p>
+            <w:pPr>
+              <w:spacing w:line="276" w:lineRule="auto"/>
+              <w:jc w:val="center"/>
+              <w:cnfStyle w:val="000000000000" w:firstRow="0" w:lastRow="0" w:firstColumn="0" w:lastColumn="0" w:oddVBand="0" w:evenVBand="0" w:oddHBand="0" w:evenHBand="0" w:firstRowFirstColumn="0" w:firstRowLastColumn="0" w:lastRowFirstColumn="0" w:lastRowLastColumn="0"/>
+            </w:pPr>
+            <w:proofErr w:type="gramStart"/>
+            <w:r>
+              <w:t>G,D</w:t>
+            </w:r>
+            <w:proofErr w:type="gramEnd"/>
+          </w:p>
+        </w:tc>
+        <w:tc>
+          <w:tcPr>
+            <w:tcW w:w="1384" w:type="dxa"/>
+          </w:tcPr>
+          <w:p>
+            <w:pPr>
+              <w:spacing w:line="276" w:lineRule="auto"/>
+              <w:jc w:val="center"/>
+              <w:cnfStyle w:val="000000000000" w:firstRow="0" w:lastRow="0" w:firstColumn="0" w:lastColumn="0" w:oddVBand="0" w:evenVBand="0" w:oddHBand="0" w:evenHBand="0" w:firstRowFirstColumn="0" w:firstRowLastColumn="0" w:lastRowFirstColumn="0" w:lastRowLastColumn="0"/>
+            </w:pPr>
+            <w:r>
+              <w:t>10</w:t>
+            </w:r>
+          </w:p>
+        </w:tc>
+      </w:tr>
+      <w:tr>
+        <w:trPr>
+          <w:cnfStyle w:val="000000100000" w:firstRow="0" w:lastRow="0" w:firstColumn="0" w:lastColumn="0" w:oddVBand="0" w:evenVBand="0" w:oddHBand="1" w:evenHBand="0" w:firstRowFirstColumn="0" w:firstRowLastColumn="0" w:lastRowFirstColumn="0" w:lastRowLastColumn="0"/>
+          <w:trHeight w:val="397"/>
+        </w:trPr>
+        <w:tc>
+          <w:tcPr>
+            <w:cnfStyle w:val="001000000000" w:firstRow="0" w:lastRow="0" w:firstColumn="1" w:lastColumn="0" w:oddVBand="0" w:evenVBand="0" w:oddHBand="0" w:evenHBand="0" w:firstRowFirstColumn="0" w:firstRowLastColumn="0" w:lastRowFirstColumn="0" w:lastRowLastColumn="0"/>
+            <w:tcW w:w="1073" w:type="dxa"/>
+          </w:tcPr>
+          <w:p>
+            <w:pPr>
+              <w:spacing w:line="276" w:lineRule="auto"/>
+              <w:jc w:val="center"/>
+            </w:pPr>
+            <w:r>
+              <w:t>O</w:t>
+            </w:r>
+          </w:p>
+        </w:tc>
+        <w:tc>
+          <w:tcPr>
+            <w:tcW w:w="5890" w:type="dxa"/>
+          </w:tcPr>
+          <w:p>
+            <w:pPr>
+              <w:spacing w:line="276" w:lineRule="auto"/>
+              <w:cnfStyle w:val="000000100000" w:firstRow="0" w:lastRow="0" w:firstColumn="0" w:lastColumn="0" w:oddVBand="0" w:evenVBand="0" w:oddHBand="1" w:evenHBand="0" w:firstRowFirstColumn="0" w:firstRowLastColumn="0" w:lastRowFirstColumn="0" w:lastRowLastColumn="0"/>
+            </w:pPr>
+            <w:r>
+              <w:t xml:space="preserve">Inserção do formulário para inserir produtos no </w:t>
+            </w:r>
+            <w:proofErr w:type="spellStart"/>
+            <w:r>
+              <w:t>backoffice</w:t>
+            </w:r>
+            <w:proofErr w:type="spellEnd"/>
+            <w:r>
+              <w:t xml:space="preserve"> para ficar visível no MENU</w:t>
+            </w:r>
+          </w:p>
+        </w:tc>
+        <w:tc>
+          <w:tcPr>
+            <w:tcW w:w="1997" w:type="dxa"/>
+          </w:tcPr>
+          <w:p>
+            <w:pPr>
+              <w:spacing w:line="276" w:lineRule="auto"/>
+              <w:jc w:val="center"/>
+              <w:cnfStyle w:val="000000100000" w:firstRow="0" w:lastRow="0" w:firstColumn="0" w:lastColumn="0" w:oddVBand="0" w:evenVBand="0" w:oddHBand="1" w:evenHBand="0" w:firstRowFirstColumn="0" w:firstRowLastColumn="0" w:lastRowFirstColumn="0" w:lastRowLastColumn="0"/>
+            </w:pPr>
+            <w:r>
+              <w:t>N</w:t>
+            </w:r>
+          </w:p>
+        </w:tc>
+        <w:tc>
+          <w:tcPr>
+            <w:tcW w:w="1384" w:type="dxa"/>
+          </w:tcPr>
+          <w:p>
+            <w:pPr>
+              <w:spacing w:line="276" w:lineRule="auto"/>
+              <w:jc w:val="center"/>
+              <w:cnfStyle w:val="000000100000" w:firstRow="0" w:lastRow="0" w:firstColumn="0" w:lastColumn="0" w:oddVBand="0" w:evenVBand="0" w:oddHBand="1" w:evenHBand="0" w:firstRowFirstColumn="0" w:firstRowLastColumn="0" w:lastRowFirstColumn="0" w:lastRowLastColumn="0"/>
+            </w:pPr>
+            <w:r>
+              <w:t>3</w:t>
+            </w:r>
+          </w:p>
+        </w:tc>
+      </w:tr>
+      <w:tr>
+        <w:trPr>
+          <w:trHeight w:val="397"/>
+        </w:trPr>
+        <w:tc>
+          <w:tcPr>
+            <w:cnfStyle w:val="001000000000" w:firstRow="0" w:lastRow="0" w:firstColumn="1" w:lastColumn="0" w:oddVBand="0" w:evenVBand="0" w:oddHBand="0" w:evenHBand="0" w:firstRowFirstColumn="0" w:firstRowLastColumn="0" w:lastRowFirstColumn="0" w:lastRowLastColumn="0"/>
+            <w:tcW w:w="1073" w:type="dxa"/>
+          </w:tcPr>
+          <w:p>
+            <w:pPr>
+              <w:spacing w:line="276" w:lineRule="auto"/>
+              <w:jc w:val="center"/>
+            </w:pPr>
+            <w:r>
+              <w:t>P</w:t>
+            </w:r>
+          </w:p>
+        </w:tc>
+        <w:tc>
+          <w:tcPr>
+            <w:tcW w:w="5890" w:type="dxa"/>
+          </w:tcPr>
+          <w:p>
+            <w:pPr>
+              <w:spacing w:line="276" w:lineRule="auto"/>
+              <w:cnfStyle w:val="000000000000" w:firstRow="0" w:lastRow="0" w:firstColumn="0" w:lastColumn="0" w:oddVBand="0" w:evenVBand="0" w:oddHBand="0" w:evenHBand="0" w:firstRowFirstColumn="0" w:firstRowLastColumn="0" w:lastRowFirstColumn="0" w:lastRowLastColumn="0"/>
+            </w:pPr>
+            <w:r>
+              <w:t>I</w:t>
+            </w:r>
+            <w:r>
+              <w:t>mplementa</w:t>
+            </w:r>
+            <w:r>
+              <w:t>ção de</w:t>
+            </w:r>
+            <w:r>
+              <w:t xml:space="preserve"> mecanismo de recuperação de </w:t>
+            </w:r>
+            <w:r>
+              <w:rPr>
+                <w:b/>
+                <w:bCs/>
+              </w:rPr>
+              <w:t>Password</w:t>
+            </w:r>
+            <w:r>
+              <w:rPr>
+                <w:b/>
+                <w:bCs/>
+              </w:rPr>
+              <w:t xml:space="preserve"> no login</w:t>
+            </w:r>
+          </w:p>
+        </w:tc>
+        <w:tc>
+          <w:tcPr>
+            <w:tcW w:w="1997" w:type="dxa"/>
+          </w:tcPr>
+          <w:p>
+            <w:pPr>
+              <w:spacing w:line="276" w:lineRule="auto"/>
+              <w:jc w:val="center"/>
+              <w:cnfStyle w:val="000000000000" w:firstRow="0" w:lastRow="0" w:firstColumn="0" w:lastColumn="0" w:oddVBand="0" w:evenVBand="0" w:oddHBand="0" w:evenHBand="0" w:firstRowFirstColumn="0" w:firstRowLastColumn="0" w:lastRowFirstColumn="0" w:lastRowLastColumn="0"/>
+            </w:pPr>
+            <w:r>
+              <w:t>O</w:t>
+            </w:r>
+          </w:p>
+        </w:tc>
+        <w:tc>
+          <w:tcPr>
+            <w:tcW w:w="1384" w:type="dxa"/>
+          </w:tcPr>
+          <w:p>
+            <w:pPr>
+              <w:spacing w:line="276" w:lineRule="auto"/>
+              <w:jc w:val="center"/>
+              <w:cnfStyle w:val="000000000000" w:firstRow="0" w:lastRow="0" w:firstColumn="0" w:lastColumn="0" w:oddVBand="0" w:evenVBand="0" w:oddHBand="0" w:evenHBand="0" w:firstRowFirstColumn="0" w:firstRowLastColumn="0" w:lastRowFirstColumn="0" w:lastRowLastColumn="0"/>
+            </w:pPr>
+            <w:r>
+              <w:t>3</w:t>
+            </w:r>
+          </w:p>
+        </w:tc>
+      </w:tr>
+      <w:tr>
+        <w:trPr>
+          <w:cnfStyle w:val="000000100000" w:firstRow="0" w:lastRow="0" w:firstColumn="0" w:lastColumn="0" w:oddVBand="0" w:evenVBand="0" w:oddHBand="1" w:evenHBand="0" w:firstRowFirstColumn="0" w:firstRowLastColumn="0" w:lastRowFirstColumn="0" w:lastRowLastColumn="0"/>
+          <w:trHeight w:val="397"/>
+        </w:trPr>
+        <w:tc>
+          <w:tcPr>
+            <w:cnfStyle w:val="001000000000" w:firstRow="0" w:lastRow="0" w:firstColumn="1" w:lastColumn="0" w:oddVBand="0" w:evenVBand="0" w:oddHBand="0" w:evenHBand="0" w:firstRowFirstColumn="0" w:firstRowLastColumn="0" w:lastRowFirstColumn="0" w:lastRowLastColumn="0"/>
+            <w:tcW w:w="1073" w:type="dxa"/>
+          </w:tcPr>
+          <w:p>
+            <w:pPr>
+              <w:spacing w:line="276" w:lineRule="auto"/>
+              <w:jc w:val="center"/>
+            </w:pPr>
+            <w:r>
+              <w:t>Q</w:t>
+            </w:r>
+          </w:p>
+        </w:tc>
+        <w:tc>
+          <w:tcPr>
+            <w:tcW w:w="5890" w:type="dxa"/>
+          </w:tcPr>
+          <w:p>
+            <w:pPr>
+              <w:spacing w:line="276" w:lineRule="auto"/>
+              <w:cnfStyle w:val="000000100000" w:firstRow="0" w:lastRow="0" w:firstColumn="0" w:lastColumn="0" w:oddVBand="0" w:evenVBand="0" w:oddHBand="1" w:evenHBand="0" w:firstRowFirstColumn="0" w:firstRowLastColumn="0" w:lastRowFirstColumn="0" w:lastRowLastColumn="0"/>
+            </w:pPr>
+            <w:r>
+              <w:t xml:space="preserve">Inserir menu e mecanismos </w:t>
+            </w:r>
+            <w:r>
+              <w:t>para pedido</w:t>
+            </w:r>
+            <w:r>
+              <w:t xml:space="preserve"> personalizado</w:t>
+            </w:r>
+          </w:p>
+        </w:tc>
+        <w:tc>
+          <w:tcPr>
+            <w:tcW w:w="1997" w:type="dxa"/>
+          </w:tcPr>
+          <w:p>
+            <w:pPr>
+              <w:spacing w:line="276" w:lineRule="auto"/>
+              <w:jc w:val="center"/>
+              <w:cnfStyle w:val="000000100000" w:firstRow="0" w:lastRow="0" w:firstColumn="0" w:lastColumn="0" w:oddVBand="0" w:evenVBand="0" w:oddHBand="1" w:evenHBand="0" w:firstRowFirstColumn="0" w:firstRowLastColumn="0" w:lastRowFirstColumn="0" w:lastRowLastColumn="0"/>
+            </w:pPr>
+            <w:r>
+              <w:t>P</w:t>
+            </w:r>
+          </w:p>
+        </w:tc>
+        <w:tc>
+          <w:tcPr>
+            <w:tcW w:w="1384" w:type="dxa"/>
+          </w:tcPr>
+          <w:p>
+            <w:pPr>
+              <w:spacing w:line="276" w:lineRule="auto"/>
+              <w:jc w:val="center"/>
+              <w:cnfStyle w:val="000000100000" w:firstRow="0" w:lastRow="0" w:firstColumn="0" w:lastColumn="0" w:oddVBand="0" w:evenVBand="0" w:oddHBand="1" w:evenHBand="0" w:firstRowFirstColumn="0" w:firstRowLastColumn="0" w:lastRowFirstColumn="0" w:lastRowLastColumn="0"/>
+            </w:pPr>
+            <w:r>
+              <w:t>15</w:t>
+            </w:r>
+          </w:p>
+        </w:tc>
+      </w:tr>
+      <w:tr>
+        <w:trPr>
+          <w:trHeight w:val="397"/>
+        </w:trPr>
+        <w:tc>
+          <w:tcPr>
+            <w:cnfStyle w:val="001000000000" w:firstRow="0" w:lastRow="0" w:firstColumn="1" w:lastColumn="0" w:oddVBand="0" w:evenVBand="0" w:oddHBand="0" w:evenHBand="0" w:firstRowFirstColumn="0" w:firstRowLastColumn="0" w:lastRowFirstColumn="0" w:lastRowLastColumn="0"/>
+            <w:tcW w:w="1073" w:type="dxa"/>
+            <w:vAlign w:val="center"/>
+          </w:tcPr>
+          <w:p>
+            <w:pPr>
+              <w:spacing w:line="276" w:lineRule="auto"/>
+              <w:jc w:val="center"/>
+            </w:pPr>
+            <w:r>
+              <w:rPr>
+                <w:rFonts w:ascii="Aptos" w:hAnsi="Aptos"/>
+                <w:b w:val="0"/>
+                <w:bCs w:val="0"/>
+                <w:color w:val="000000"/>
+              </w:rPr>
+              <w:t>R</w:t>
+            </w:r>
+          </w:p>
+        </w:tc>
+        <w:tc>
+          <w:tcPr>
+            <w:tcW w:w="5890" w:type="dxa"/>
+          </w:tcPr>
+          <w:p>
+            <w:pPr>
+              <w:spacing w:line="276" w:lineRule="auto"/>
+              <w:cnfStyle w:val="000000000000" w:firstRow="0" w:lastRow="0" w:firstColumn="0" w:lastColumn="0" w:oddVBand="0" w:evenVBand="0" w:oddHBand="0" w:evenHBand="0" w:firstRowFirstColumn="0" w:firstRowLastColumn="0" w:lastRowFirstColumn="0" w:lastRowLastColumn="0"/>
+            </w:pPr>
+            <w:r>
+              <w:t xml:space="preserve">Melhoramento e ajuste finais no design do </w:t>
+            </w:r>
+            <w:proofErr w:type="spellStart"/>
+            <w:r>
+              <w:t>Front-end</w:t>
+            </w:r>
+            <w:proofErr w:type="spellEnd"/>
+          </w:p>
+        </w:tc>
+        <w:tc>
+          <w:tcPr>
+            <w:tcW w:w="1997" w:type="dxa"/>
+            <w:vAlign w:val="center"/>
+          </w:tcPr>
+          <w:p>
+            <w:pPr>
+              <w:spacing w:line="276" w:lineRule="auto"/>
+              <w:jc w:val="center"/>
+              <w:cnfStyle w:val="000000000000" w:firstRow="0" w:lastRow="0" w:firstColumn="0" w:lastColumn="0" w:oddVBand="0" w:evenVBand="0" w:oddHBand="0" w:evenHBand="0" w:firstRowFirstColumn="0" w:firstRowLastColumn="0" w:lastRowFirstColumn="0" w:lastRowLastColumn="0"/>
+            </w:pPr>
+            <w:r>
+              <w:rPr>
+                <w:rFonts w:ascii="Aptos" w:hAnsi="Aptos"/>
+                <w:color w:val="000000"/>
+              </w:rPr>
+              <w:t>P</w:t>
+            </w:r>
+          </w:p>
+        </w:tc>
+        <w:tc>
+          <w:tcPr>
+            <w:tcW w:w="1384" w:type="dxa"/>
+          </w:tcPr>
+          <w:p>
+            <w:pPr>
+              <w:spacing w:line="276" w:lineRule="auto"/>
+              <w:jc w:val="center"/>
+              <w:cnfStyle w:val="000000000000" w:firstRow="0" w:lastRow="0" w:firstColumn="0" w:lastColumn="0" w:oddVBand="0" w:evenVBand="0" w:oddHBand="0" w:evenHBand="0" w:firstRowFirstColumn="0" w:firstRowLastColumn="0" w:lastRowFirstColumn="0" w:lastRowLastColumn="0"/>
+            </w:pPr>
+            <w:r>
+              <w:t>7</w:t>
+            </w:r>
+          </w:p>
+        </w:tc>
+      </w:tr>
+      <w:tr>
+        <w:trPr>
+          <w:cnfStyle w:val="000000100000" w:firstRow="0" w:lastRow="0" w:firstColumn="0" w:lastColumn="0" w:oddVBand="0" w:evenVBand="0" w:oddHBand="1" w:evenHBand="0" w:firstRowFirstColumn="0" w:firstRowLastColumn="0" w:lastRowFirstColumn="0" w:lastRowLastColumn="0"/>
+          <w:trHeight w:val="397"/>
+        </w:trPr>
+        <w:tc>
+          <w:tcPr>
+            <w:cnfStyle w:val="001000000000" w:firstRow="0" w:lastRow="0" w:firstColumn="1" w:lastColumn="0" w:oddVBand="0" w:evenVBand="0" w:oddHBand="0" w:evenHBand="0" w:firstRowFirstColumn="0" w:firstRowLastColumn="0" w:lastRowFirstColumn="0" w:lastRowLastColumn="0"/>
+            <w:tcW w:w="1073" w:type="dxa"/>
+            <w:vAlign w:val="center"/>
+          </w:tcPr>
+          <w:p>
+            <w:pPr>
+              <w:spacing w:line="276" w:lineRule="auto"/>
+              <w:jc w:val="center"/>
+            </w:pPr>
+            <w:r>
+              <w:rPr>
+                <w:rFonts w:ascii="Aptos" w:hAnsi="Aptos"/>
+                <w:b w:val="0"/>
+                <w:bCs w:val="0"/>
+              </w:rPr>
+              <w:t>S</w:t>
+            </w:r>
+          </w:p>
+        </w:tc>
+        <w:tc>
+          <w:tcPr>
+            <w:tcW w:w="5890" w:type="dxa"/>
+            <w:vAlign w:val="center"/>
+          </w:tcPr>
+          <w:p>
+            <w:pPr>
+              <w:spacing w:line="276" w:lineRule="auto"/>
+              <w:cnfStyle w:val="000000100000" w:firstRow="0" w:lastRow="0" w:firstColumn="0" w:lastColumn="0" w:oddVBand="0" w:evenVBand="0" w:oddHBand="1" w:evenHBand="0" w:firstRowFirstColumn="0" w:firstRowLastColumn="0" w:lastRowFirstColumn="0" w:lastRowLastColumn="0"/>
+            </w:pPr>
+            <w:r>
+              <w:rPr>
+                <w:rFonts w:ascii="Aptos" w:hAnsi="Aptos"/>
+                <w:color w:val="000000"/>
+              </w:rPr>
+              <w:t xml:space="preserve">Testes da versão beta no </w:t>
+            </w:r>
+            <w:proofErr w:type="spellStart"/>
+            <w:r>
+              <w:rPr>
+                <w:rFonts w:ascii="Aptos" w:hAnsi="Aptos"/>
+                <w:color w:val="000000"/>
+              </w:rPr>
+              <w:t>front-end</w:t>
+            </w:r>
+            <w:proofErr w:type="spellEnd"/>
+            <w:r>
+              <w:rPr>
+                <w:rFonts w:ascii="Aptos" w:hAnsi="Aptos"/>
+                <w:color w:val="000000"/>
+              </w:rPr>
+              <w:t xml:space="preserve"> </w:t>
+            </w:r>
+          </w:p>
+        </w:tc>
+        <w:tc>
+          <w:tcPr>
+            <w:tcW w:w="1997" w:type="dxa"/>
+            <w:vAlign w:val="center"/>
+          </w:tcPr>
+          <w:p>
+            <w:pPr>
+              <w:spacing w:line="276" w:lineRule="auto"/>
+              <w:jc w:val="center"/>
+              <w:cnfStyle w:val="000000100000" w:firstRow="0" w:lastRow="0" w:firstColumn="0" w:lastColumn="0" w:oddVBand="0" w:evenVBand="0" w:oddHBand="1" w:evenHBand="0" w:firstRowFirstColumn="0" w:firstRowLastColumn="0" w:lastRowFirstColumn="0" w:lastRowLastColumn="0"/>
+            </w:pPr>
+            <w:r>
+              <w:rPr>
+                <w:rFonts w:ascii="Aptos" w:hAnsi="Aptos"/>
+              </w:rPr>
+              <w:t>R</w:t>
+            </w:r>
+          </w:p>
+        </w:tc>
+        <w:tc>
+          <w:tcPr>
+            <w:tcW w:w="1384" w:type="dxa"/>
+            <w:vAlign w:val="center"/>
+          </w:tcPr>
+          <w:p>
+            <w:pPr>
+              <w:spacing w:line="276" w:lineRule="auto"/>
+              <w:jc w:val="center"/>
+              <w:cnfStyle w:val="000000100000" w:firstRow="0" w:lastRow="0" w:firstColumn="0" w:lastColumn="0" w:oddVBand="0" w:evenVBand="0" w:oddHBand="1" w:evenHBand="0" w:firstRowFirstColumn="0" w:firstRowLastColumn="0" w:lastRowFirstColumn="0" w:lastRowLastColumn="0"/>
+            </w:pPr>
+            <w:r>
+              <w:rPr>
+                <w:rFonts w:ascii="Aptos" w:hAnsi="Aptos"/>
+                <w:color w:val="000000"/>
+              </w:rPr>
+              <w:t>7</w:t>
+            </w:r>
+          </w:p>
+        </w:tc>
+      </w:tr>
+      <w:tr>
+        <w:trPr>
+          <w:trHeight w:val="397"/>
+        </w:trPr>
+        <w:tc>
+          <w:tcPr>
+            <w:cnfStyle w:val="001000000000" w:firstRow="0" w:lastRow="0" w:firstColumn="1" w:lastColumn="0" w:oddVBand="0" w:evenVBand="0" w:oddHBand="0" w:evenHBand="0" w:firstRowFirstColumn="0" w:firstRowLastColumn="0" w:lastRowFirstColumn="0" w:lastRowLastColumn="0"/>
+            <w:tcW w:w="1073" w:type="dxa"/>
+            <w:vAlign w:val="center"/>
+          </w:tcPr>
+          <w:p>
+            <w:pPr>
+              <w:spacing w:line="276" w:lineRule="auto"/>
+              <w:jc w:val="center"/>
+            </w:pPr>
+            <w:r>
+              <w:rPr>
+                <w:rFonts w:ascii="Aptos" w:hAnsi="Aptos"/>
+                <w:b w:val="0"/>
+                <w:bCs w:val="0"/>
+                <w:color w:val="000000"/>
+              </w:rPr>
+              <w:t>T</w:t>
+            </w:r>
+          </w:p>
+        </w:tc>
+        <w:tc>
+          <w:tcPr>
+            <w:tcW w:w="5890" w:type="dxa"/>
+            <w:vAlign w:val="center"/>
+          </w:tcPr>
+          <w:p>
+            <w:pPr>
+              <w:spacing w:line="276" w:lineRule="auto"/>
+              <w:cnfStyle w:val="000000000000" w:firstRow="0" w:lastRow="0" w:firstColumn="0" w:lastColumn="0" w:oddVBand="0" w:evenVBand="0" w:oddHBand="0" w:evenHBand="0" w:firstRowFirstColumn="0" w:firstRowLastColumn="0" w:lastRowFirstColumn="0" w:lastRowLastColumn="0"/>
+            </w:pPr>
+            <w:r>
+              <w:rPr>
+                <w:rFonts w:ascii="Aptos" w:hAnsi="Aptos"/>
+                <w:color w:val="000000"/>
+              </w:rPr>
+              <w:t xml:space="preserve">Sistema de Logs com </w:t>
+            </w:r>
+            <w:proofErr w:type="spellStart"/>
+            <w:r>
+              <w:rPr>
+                <w:rFonts w:ascii="Aptos" w:hAnsi="Aptos"/>
+                <w:color w:val="000000"/>
+              </w:rPr>
+              <w:t>Datatables</w:t>
+            </w:r>
+            <w:proofErr w:type="spellEnd"/>
+          </w:p>
+        </w:tc>
+        <w:tc>
+          <w:tcPr>
+            <w:tcW w:w="1997" w:type="dxa"/>
+            <w:vAlign w:val="center"/>
+          </w:tcPr>
+          <w:p>
+            <w:pPr>
+              <w:spacing w:line="276" w:lineRule="auto"/>
+              <w:jc w:val="center"/>
+              <w:cnfStyle w:val="000000000000" w:firstRow="0" w:lastRow="0" w:firstColumn="0" w:lastColumn="0" w:oddVBand="0" w:evenVBand="0" w:oddHBand="0" w:evenHBand="0" w:firstRowFirstColumn="0" w:firstRowLastColumn="0" w:lastRowFirstColumn="0" w:lastRowLastColumn="0"/>
+            </w:pPr>
+            <w:r>
+              <w:rPr>
+                <w:rFonts w:ascii="Aptos" w:hAnsi="Aptos"/>
+                <w:color w:val="000000"/>
+              </w:rPr>
+              <w:t>S</w:t>
+            </w:r>
+          </w:p>
+        </w:tc>
+        <w:tc>
+          <w:tcPr>
+            <w:tcW w:w="1384" w:type="dxa"/>
+            <w:vAlign w:val="center"/>
+          </w:tcPr>
+          <w:p>
+            <w:pPr>
+              <w:spacing w:line="276" w:lineRule="auto"/>
+              <w:jc w:val="center"/>
+              <w:cnfStyle w:val="000000000000" w:firstRow="0" w:lastRow="0" w:firstColumn="0" w:lastColumn="0" w:oddVBand="0" w:evenVBand="0" w:oddHBand="0" w:evenHBand="0" w:firstRowFirstColumn="0" w:firstRowLastColumn="0" w:lastRowFirstColumn="0" w:lastRowLastColumn="0"/>
+            </w:pPr>
+            <w:r>
+              <w:rPr>
+                <w:rFonts w:ascii="Aptos" w:hAnsi="Aptos"/>
+              </w:rPr>
+              <w:t>10</w:t>
+            </w:r>
+          </w:p>
+        </w:tc>
+      </w:tr>
+      <w:tr>
+        <w:trPr>
+          <w:cnfStyle w:val="000000100000" w:firstRow="0" w:lastRow="0" w:firstColumn="0" w:lastColumn="0" w:oddVBand="0" w:evenVBand="0" w:oddHBand="1" w:evenHBand="0" w:firstRowFirstColumn="0" w:firstRowLastColumn="0" w:lastRowFirstColumn="0" w:lastRowLastColumn="0"/>
+          <w:trHeight w:val="397"/>
+        </w:trPr>
+        <w:tc>
+          <w:tcPr>
+            <w:cnfStyle w:val="001000000000" w:firstRow="0" w:lastRow="0" w:firstColumn="1" w:lastColumn="0" w:oddVBand="0" w:evenVBand="0" w:oddHBand="0" w:evenHBand="0" w:firstRowFirstColumn="0" w:firstRowLastColumn="0" w:lastRowFirstColumn="0" w:lastRowLastColumn="0"/>
+            <w:tcW w:w="1073" w:type="dxa"/>
+            <w:vAlign w:val="center"/>
+          </w:tcPr>
+          <w:p>
+            <w:pPr>
+              <w:spacing w:line="276" w:lineRule="auto"/>
+              <w:jc w:val="center"/>
+            </w:pPr>
+            <w:r>
+              <w:rPr>
+                <w:rFonts w:ascii="Aptos" w:hAnsi="Aptos"/>
+                <w:b w:val="0"/>
+                <w:bCs w:val="0"/>
+                <w:color w:val="000000"/>
+              </w:rPr>
+              <w:t>U</w:t>
+            </w:r>
+          </w:p>
+        </w:tc>
+        <w:tc>
+          <w:tcPr>
+            <w:tcW w:w="5890" w:type="dxa"/>
+            <w:vAlign w:val="center"/>
+          </w:tcPr>
+          <w:p>
+            <w:pPr>
+              <w:spacing w:line="276" w:lineRule="auto"/>
+              <w:cnfStyle w:val="000000100000" w:firstRow="0" w:lastRow="0" w:firstColumn="0" w:lastColumn="0" w:oddVBand="0" w:evenVBand="0" w:oddHBand="1" w:evenHBand="0" w:firstRowFirstColumn="0" w:firstRowLastColumn="0" w:lastRowFirstColumn="0" w:lastRowLastColumn="0"/>
+            </w:pPr>
+            <w:r>
+              <w:rPr>
+                <w:rFonts w:ascii="Aptos" w:hAnsi="Aptos"/>
+                <w:color w:val="000000"/>
+              </w:rPr>
+              <w:t>Testes finais</w:t>
+            </w:r>
+          </w:p>
+        </w:tc>
+        <w:tc>
+          <w:tcPr>
+            <w:tcW w:w="1997" w:type="dxa"/>
+            <w:vAlign w:val="center"/>
+          </w:tcPr>
+          <w:p>
+            <w:pPr>
+              <w:spacing w:line="276" w:lineRule="auto"/>
+              <w:jc w:val="center"/>
+              <w:cnfStyle w:val="000000100000" w:firstRow="0" w:lastRow="0" w:firstColumn="0" w:lastColumn="0" w:oddVBand="0" w:evenVBand="0" w:oddHBand="1" w:evenHBand="0" w:firstRowFirstColumn="0" w:firstRowLastColumn="0" w:lastRowFirstColumn="0" w:lastRowLastColumn="0"/>
+            </w:pPr>
+            <w:r>
+              <w:rPr>
+                <w:rFonts w:ascii="Aptos" w:hAnsi="Aptos"/>
+                <w:color w:val="000000"/>
+              </w:rPr>
+              <w:t>T</w:t>
+            </w:r>
+          </w:p>
+        </w:tc>
+        <w:tc>
+          <w:tcPr>
+            <w:tcW w:w="1384" w:type="dxa"/>
+            <w:vAlign w:val="center"/>
+          </w:tcPr>
+          <w:p>
+            <w:pPr>
+              <w:spacing w:line="276" w:lineRule="auto"/>
+              <w:jc w:val="center"/>
+              <w:cnfStyle w:val="000000100000" w:firstRow="0" w:lastRow="0" w:firstColumn="0" w:lastColumn="0" w:oddVBand="0" w:evenVBand="0" w:oddHBand="1" w:evenHBand="0" w:firstRowFirstColumn="0" w:firstRowLastColumn="0" w:lastRowFirstColumn="0" w:lastRowLastColumn="0"/>
+            </w:pPr>
+            <w:r>
+              <w:rPr>
+                <w:rFonts w:ascii="Aptos" w:hAnsi="Aptos"/>
+                <w:color w:val="000000"/>
+              </w:rPr>
+              <w:t>7</w:t>
+            </w:r>
+          </w:p>
+        </w:tc>
+      </w:tr>
+      <w:tr>
+        <w:trPr>
+          <w:trHeight w:val="397"/>
+        </w:trPr>
+        <w:tc>
+          <w:tcPr>
+            <w:cnfStyle w:val="001000000000" w:firstRow="0" w:lastRow="0" w:firstColumn="1" w:lastColumn="0" w:oddVBand="0" w:evenVBand="0" w:oddHBand="0" w:evenHBand="0" w:firstRowFirstColumn="0" w:firstRowLastColumn="0" w:lastRowFirstColumn="0" w:lastRowLastColumn="0"/>
+            <w:tcW w:w="1073" w:type="dxa"/>
+            <w:vAlign w:val="center"/>
+          </w:tcPr>
+          <w:p>
+            <w:pPr>
+              <w:spacing w:line="276" w:lineRule="auto"/>
+              <w:jc w:val="center"/>
+            </w:pPr>
+            <w:r>
+              <w:t>V</w:t>
+            </w:r>
+          </w:p>
+        </w:tc>
+        <w:tc>
+          <w:tcPr>
+            <w:tcW w:w="5890" w:type="dxa"/>
+            <w:vAlign w:val="center"/>
+          </w:tcPr>
+          <w:p>
+            <w:pPr>
+              <w:spacing w:line="276" w:lineRule="auto"/>
+              <w:cnfStyle w:val="000000000000" w:firstRow="0" w:lastRow="0" w:firstColumn="0" w:lastColumn="0" w:oddVBand="0" w:evenVBand="0" w:oddHBand="0" w:evenHBand="0" w:firstRowFirstColumn="0" w:firstRowLastColumn="0" w:lastRowFirstColumn="0" w:lastRowLastColumn="0"/>
+            </w:pPr>
+            <w:r>
+              <w:rPr>
+                <w:rFonts w:ascii="Aptos" w:hAnsi="Aptos"/>
+                <w:color w:val="000000"/>
+              </w:rPr>
+              <w:t>Passar do modo desenvolvedor para modo produção</w:t>
+            </w:r>
+          </w:p>
+        </w:tc>
+        <w:tc>
+          <w:tcPr>
+            <w:tcW w:w="1997" w:type="dxa"/>
+            <w:vAlign w:val="center"/>
+          </w:tcPr>
+          <w:p>
+            <w:pPr>
+              <w:spacing w:line="276" w:lineRule="auto"/>
+              <w:jc w:val="center"/>
+              <w:cnfStyle w:val="000000000000" w:firstRow="0" w:lastRow="0" w:firstColumn="0" w:lastColumn="0" w:oddVBand="0" w:evenVBand="0" w:oddHBand="0" w:evenHBand="0" w:firstRowFirstColumn="0" w:firstRowLastColumn="0" w:lastRowFirstColumn="0" w:lastRowLastColumn="0"/>
+            </w:pPr>
+            <w:r>
+              <w:t>U</w:t>
+            </w:r>
+          </w:p>
+        </w:tc>
+        <w:tc>
+          <w:tcPr>
+            <w:tcW w:w="1384" w:type="dxa"/>
+            <w:vAlign w:val="center"/>
+          </w:tcPr>
+          <w:p>
+            <w:pPr>
+              <w:spacing w:line="276" w:lineRule="auto"/>
+              <w:jc w:val="center"/>
+              <w:cnfStyle w:val="000000000000" w:firstRow="0" w:lastRow="0" w:firstColumn="0" w:lastColumn="0" w:oddVBand="0" w:evenVBand="0" w:oddHBand="0" w:evenHBand="0" w:firstRowFirstColumn="0" w:firstRowLastColumn="0" w:lastRowFirstColumn="0" w:lastRowLastColumn="0"/>
+            </w:pPr>
+            <w:r>
+              <w:rPr>
+                <w:rFonts w:ascii="Aptos" w:hAnsi="Aptos"/>
+                <w:color w:val="000000"/>
+              </w:rPr>
+              <w:t>2</w:t>
+            </w:r>
+          </w:p>
+        </w:tc>
+      </w:tr>
+      <w:tr>
+        <w:trPr>
+          <w:cnfStyle w:val="000000100000" w:firstRow="0" w:lastRow="0" w:firstColumn="0" w:lastColumn="0" w:oddVBand="0" w:evenVBand="0" w:oddHBand="1" w:evenHBand="0" w:firstRowFirstColumn="0" w:firstRowLastColumn="0" w:lastRowFirstColumn="0" w:lastRowLastColumn="0"/>
+          <w:trHeight w:val="397"/>
+        </w:trPr>
+        <w:tc>
+          <w:tcPr>
+            <w:cnfStyle w:val="001000000000" w:firstRow="0" w:lastRow="0" w:firstColumn="1" w:lastColumn="0" w:oddVBand="0" w:evenVBand="0" w:oddHBand="0" w:evenHBand="0" w:firstRowFirstColumn="0" w:firstRowLastColumn="0" w:lastRowFirstColumn="0" w:lastRowLastColumn="0"/>
+            <w:tcW w:w="1073" w:type="dxa"/>
+            <w:vAlign w:val="center"/>
+          </w:tcPr>
+          <w:p>
+            <w:pPr>
+              <w:spacing w:line="276" w:lineRule="auto"/>
+              <w:jc w:val="center"/>
+            </w:pPr>
+            <w:r>
+              <w:rPr>
+                <w:rFonts w:ascii="Aptos" w:hAnsi="Aptos"/>
+                <w:b w:val="0"/>
+                <w:bCs w:val="0"/>
+                <w:color w:val="335B74"/>
+                <w:sz w:val="32"/>
+                <w:szCs w:val="32"/>
+              </w:rPr>
+              <w:t>TOTAL</w:t>
+            </w:r>
+          </w:p>
+        </w:tc>
+        <w:tc>
+          <w:tcPr>
+            <w:tcW w:w="5890" w:type="dxa"/>
+            <w:vAlign w:val="center"/>
+          </w:tcPr>
+          <w:p>
+            <w:pPr>
+              <w:spacing w:line="276" w:lineRule="auto"/>
+              <w:jc w:val="right"/>
+              <w:cnfStyle w:val="000000100000" w:firstRow="0" w:lastRow="0" w:firstColumn="0" w:lastColumn="0" w:oddVBand="0" w:evenVBand="0" w:oddHBand="1" w:evenHBand="0" w:firstRowFirstColumn="0" w:firstRowLastColumn="0" w:lastRowFirstColumn="0" w:lastRowLastColumn="0"/>
+            </w:pPr>
+            <w:r>
+              <w:rPr>
+                <w:rFonts w:ascii="Aptos" w:hAnsi="Aptos"/>
+                <w:b/>
+                <w:bCs/>
+                <w:color w:val="335B74"/>
+                <w:sz w:val="32"/>
+                <w:szCs w:val="32"/>
+              </w:rPr>
+              <w:t>22</w:t>
+            </w:r>
+          </w:p>
+        </w:tc>
+        <w:tc>
+          <w:tcPr>
+            <w:tcW w:w="1997" w:type="dxa"/>
+            <w:vAlign w:val="center"/>
+          </w:tcPr>
+          <w:p>
+            <w:pPr>
+              <w:spacing w:line="276" w:lineRule="auto"/>
+              <w:jc w:val="center"/>
+              <w:cnfStyle w:val="000000100000" w:firstRow="0" w:lastRow="0" w:firstColumn="0" w:lastColumn="0" w:oddVBand="0" w:evenVBand="0" w:oddHBand="1" w:evenHBand="0" w:firstRowFirstColumn="0" w:firstRowLastColumn="0" w:lastRowFirstColumn="0" w:lastRowLastColumn="0"/>
+            </w:pPr>
+            <w:r>
+              <w:rPr>
+                <w:rFonts w:ascii="Aptos" w:hAnsi="Aptos"/>
+                <w:b/>
+                <w:bCs/>
+                <w:color w:val="335B74"/>
+                <w:sz w:val="32"/>
+                <w:szCs w:val="32"/>
+              </w:rPr>
+              <w:t>Semanas</w:t>
+            </w:r>
+          </w:p>
+        </w:tc>
+        <w:tc>
+          <w:tcPr>
+            <w:tcW w:w="1384" w:type="dxa"/>
+            <w:vAlign w:val="center"/>
+          </w:tcPr>
+          <w:p>
+            <w:pPr>
+              <w:spacing w:line="276" w:lineRule="auto"/>
+              <w:jc w:val="center"/>
+              <w:cnfStyle w:val="000000100000" w:firstRow="0" w:lastRow="0" w:firstColumn="0" w:lastColumn="0" w:oddVBand="0" w:evenVBand="0" w:oddHBand="1" w:evenHBand="0" w:firstRowFirstColumn="0" w:firstRowLastColumn="0" w:lastRowFirstColumn="0" w:lastRowLastColumn="0"/>
+              <w:rPr>
+                <w:rFonts w:ascii="Aptos" w:hAnsi="Aptos"/>
+                <w:b/>
+                <w:bCs/>
+                <w:color w:val="335B74"/>
+                <w:sz w:val="32"/>
+                <w:szCs w:val="32"/>
+              </w:rPr>
+            </w:pPr>
+            <w:r>
+              <w:rPr>
+                <w:rFonts w:ascii="Aptos" w:hAnsi="Aptos"/>
+                <w:b/>
+                <w:bCs/>
+                <w:color w:val="335B74"/>
+                <w:sz w:val="32"/>
+                <w:szCs w:val="32"/>
+              </w:rPr>
+              <w:t>15</w:t>
+            </w:r>
+            <w:r>
+              <w:rPr>
+                <w:rFonts w:ascii="Aptos" w:hAnsi="Aptos"/>
+                <w:b/>
+                <w:bCs/>
+                <w:color w:val="335B74"/>
+                <w:sz w:val="32"/>
+                <w:szCs w:val="32"/>
+              </w:rPr>
+              <w:t>4</w:t>
+            </w:r>
+          </w:p>
+        </w:tc>
+      </w:tr>
+    </w:tbl>
+    <w:bookmarkEnd w:id="0"/>
     <w:p>
-      <w:pPr>
-        <w:jc w:val="center"/>
-        <w:rPr>
-          <w:b/>
-          <w:bCs/>
-          <w:sz w:val="36"/>
-          <w:szCs w:val="36"/>
-        </w:rPr>
-      </w:pPr>
-    </w:p>
-    <w:p>
-      <w:r>
-        <w:t xml:space="preserve">A </w:t>
-      </w:r>
-      <w:r>
-        <w:t xml:space="preserve">– </w:t>
-      </w:r>
-      <w:r>
-        <w:t>Preparação</w:t>
-      </w:r>
-      <w:r>
-        <w:t xml:space="preserve"> da estrutura, conexão com o </w:t>
-      </w:r>
-      <w:r>
-        <w:rPr>
-          <w:b/>
-          <w:bCs/>
-        </w:rPr>
-        <w:t>GITHUB</w:t>
-      </w:r>
-      <w:r>
-        <w:t xml:space="preserve"> e</w:t>
-      </w:r>
       <w:r>
         <w:t xml:space="preserve"> </w:t>
       </w:r>
-      <w:r>
-        <w:t>c</w:t>
-      </w:r>
-      <w:r>
-        <w:t xml:space="preserve">riação da estrutura inicial com </w:t>
-      </w:r>
-      <w:r>
-        <w:rPr>
-          <w:b/>
-          <w:bCs/>
-        </w:rPr>
-        <w:t>COMPOSER</w:t>
-      </w:r>
-      <w:r>
-        <w:t xml:space="preserve"> </w:t>
-      </w:r>
-      <w:r>
-        <w:t xml:space="preserve">para </w:t>
-      </w:r>
-      <w:proofErr w:type="spellStart"/>
-      <w:r>
-        <w:rPr>
-          <w:b/>
-          <w:bCs/>
-        </w:rPr>
-        <w:t>autoload</w:t>
-      </w:r>
-      <w:proofErr w:type="spellEnd"/>
-      <w:r>
-        <w:t xml:space="preserve"> e criação das pastas iniciais.</w:t>
-      </w:r>
     </w:p>
-    <w:p>
-      <w:r>
-        <w:t>B</w:t>
-      </w:r>
-      <w:r>
-        <w:t xml:space="preserve"> – </w:t>
-      </w:r>
-      <w:r>
-        <w:t>Criação</w:t>
-      </w:r>
-      <w:r>
-        <w:t xml:space="preserve"> do sistema de base de dados</w:t>
-      </w:r>
-      <w:r>
-        <w:t xml:space="preserve"> e i</w:t>
-      </w:r>
-      <w:r>
-        <w:t xml:space="preserve">mplementação da </w:t>
-      </w:r>
-      <w:proofErr w:type="spellStart"/>
-      <w:r>
-        <w:rPr>
-          <w:b/>
-          <w:bCs/>
-        </w:rPr>
-        <w:t>Class</w:t>
-      </w:r>
-      <w:proofErr w:type="spellEnd"/>
-      <w:r>
-        <w:rPr>
-          <w:b/>
-          <w:bCs/>
-        </w:rPr>
-        <w:t xml:space="preserve"> </w:t>
-      </w:r>
-      <w:proofErr w:type="spellStart"/>
-      <w:r>
-        <w:rPr>
-          <w:b/>
-          <w:bCs/>
-        </w:rPr>
-        <w:t>Database</w:t>
-      </w:r>
-      <w:proofErr w:type="spellEnd"/>
-      <w:r>
-        <w:t xml:space="preserve"> para conexão da BD.</w:t>
-      </w:r>
-    </w:p>
-    <w:p>
-      <w:r>
-        <w:t>C</w:t>
-      </w:r>
-      <w:r>
-        <w:t xml:space="preserve"> – Criação do sistema de rotas.</w:t>
-      </w:r>
-    </w:p>
-    <w:p>
-      <w:r>
-        <w:t>D</w:t>
-      </w:r>
-      <w:r>
-        <w:t xml:space="preserve"> – Criação do sistema de apresentação</w:t>
-      </w:r>
-      <w:r>
-        <w:t xml:space="preserve"> das </w:t>
-      </w:r>
-      <w:r>
-        <w:rPr>
-          <w:b/>
-          <w:bCs/>
-        </w:rPr>
-        <w:t>VIEWS</w:t>
-      </w:r>
-      <w:r>
-        <w:t xml:space="preserve"> e </w:t>
-      </w:r>
-      <w:r>
-        <w:rPr>
-          <w:b/>
-          <w:bCs/>
-        </w:rPr>
-        <w:t>DADOS</w:t>
-      </w:r>
-      <w:r>
-        <w:t xml:space="preserve">, incorporação do </w:t>
-      </w:r>
-      <w:r>
-        <w:rPr>
-          <w:b/>
-          <w:bCs/>
-        </w:rPr>
-        <w:t>CDN</w:t>
-      </w:r>
-      <w:r>
-        <w:t xml:space="preserve"> do </w:t>
-      </w:r>
-      <w:r>
-        <w:rPr>
-          <w:b/>
-          <w:bCs/>
-        </w:rPr>
-        <w:t>BOOTSTRAP 5</w:t>
-      </w:r>
-      <w:r>
-        <w:t xml:space="preserve"> e </w:t>
-      </w:r>
-      <w:r>
-        <w:rPr>
-          <w:b/>
-          <w:bCs/>
-        </w:rPr>
-        <w:t>FONTAWESOME 5</w:t>
-      </w:r>
-      <w:r>
-        <w:t xml:space="preserve"> ao </w:t>
-      </w:r>
-      <w:r>
-        <w:rPr>
-          <w:b/>
-          <w:bCs/>
-        </w:rPr>
-        <w:t>LAYOUT</w:t>
-      </w:r>
-      <w:r>
-        <w:t>.</w:t>
-      </w:r>
-    </w:p>
-    <w:p>
-      <w:r>
-        <w:t>E</w:t>
-      </w:r>
-      <w:r>
-        <w:t xml:space="preserve"> – Criação da tabela </w:t>
-      </w:r>
-      <w:r>
-        <w:rPr>
-          <w:b/>
-          <w:bCs/>
-        </w:rPr>
-        <w:t>CLIENTES</w:t>
-      </w:r>
-      <w:r>
-        <w:t xml:space="preserve"> e rotas para clientes com </w:t>
-      </w:r>
-      <w:r>
-        <w:rPr>
-          <w:b/>
-          <w:bCs/>
-        </w:rPr>
-        <w:t>PURL</w:t>
-      </w:r>
-      <w:r>
-        <w:t xml:space="preserve"> e registo do cliente</w:t>
-      </w:r>
-      <w:r>
-        <w:t xml:space="preserve"> com a respetiva </w:t>
-      </w:r>
-      <w:r>
-        <w:t>validaç</w:t>
-      </w:r>
-      <w:r>
-        <w:t>ão</w:t>
-      </w:r>
-      <w:r>
-        <w:t xml:space="preserve"> cliente</w:t>
-      </w:r>
-      <w:r>
-        <w:t>.</w:t>
-      </w:r>
-    </w:p>
-    <w:p>
-      <w:r>
-        <w:t>F</w:t>
-      </w:r>
-      <w:r>
-        <w:t xml:space="preserve"> – </w:t>
-      </w:r>
-    </w:p>
+    <w:p/>
+    <w:p/>
+    <w:p/>
+    <w:p/>
+    <w:p/>
+    <w:p/>
+    <w:p/>
+    <w:p/>
+    <w:p/>
+    <w:p/>
+    <w:p/>
+    <w:p/>
+    <w:p/>
     <w:sectPr>
       <w:pgSz w:w="11906" w:h="16838"/>
       <w:pgMar w:top="1417" w:right="1701" w:bottom="1417" w:left="1701" w:header="708" w:footer="708" w:gutter="0"/>
@@ -1315,6 +3029,268 @@
       <w:spacing w:val="5"/>
     </w:rPr>
   </w:style>
+  <w:style w:type="table" w:styleId="TabeladeLista5Escura">
+    <w:name w:val="List Table 5 Dark"/>
+    <w:basedOn w:val="Tabelanormal"/>
+    <w:uiPriority w:val="50"/>
+    <w:rsid w:val="002106B6"/>
+    <w:pPr>
+      <w:spacing w:after="0" w:line="240" w:lineRule="auto"/>
+    </w:pPr>
+    <w:rPr>
+      <w:color w:val="FFFFFF" w:themeColor="background1"/>
+    </w:rPr>
+    <w:tblPr>
+      <w:tblStyleRowBandSize w:val="1"/>
+      <w:tblStyleColBandSize w:val="1"/>
+      <w:tblBorders>
+        <w:top w:val="single" w:sz="24" w:space="0" w:color="000000" w:themeColor="text1"/>
+        <w:left w:val="single" w:sz="24" w:space="0" w:color="000000" w:themeColor="text1"/>
+        <w:bottom w:val="single" w:sz="24" w:space="0" w:color="000000" w:themeColor="text1"/>
+        <w:right w:val="single" w:sz="24" w:space="0" w:color="000000" w:themeColor="text1"/>
+      </w:tblBorders>
+    </w:tblPr>
+    <w:tcPr>
+      <w:shd w:val="clear" w:color="auto" w:fill="000000" w:themeFill="text1"/>
+    </w:tcPr>
+    <w:tblStylePr w:type="firstRow">
+      <w:rPr>
+        <w:b/>
+        <w:bCs/>
+      </w:rPr>
+      <w:tblPr/>
+      <w:tcPr>
+        <w:tcBorders>
+          <w:bottom w:val="single" w:sz="18" w:space="0" w:color="FFFFFF" w:themeColor="background1"/>
+        </w:tcBorders>
+      </w:tcPr>
+    </w:tblStylePr>
+    <w:tblStylePr w:type="lastRow">
+      <w:rPr>
+        <w:b/>
+        <w:bCs/>
+      </w:rPr>
+      <w:tblPr/>
+      <w:tcPr>
+        <w:tcBorders>
+          <w:top w:val="single" w:sz="4" w:space="0" w:color="FFFFFF" w:themeColor="background1"/>
+        </w:tcBorders>
+      </w:tcPr>
+    </w:tblStylePr>
+    <w:tblStylePr w:type="firstCol">
+      <w:rPr>
+        <w:b/>
+        <w:bCs/>
+      </w:rPr>
+      <w:tblPr/>
+      <w:tcPr>
+        <w:tcBorders>
+          <w:right w:val="single" w:sz="4" w:space="0" w:color="FFFFFF" w:themeColor="background1"/>
+        </w:tcBorders>
+      </w:tcPr>
+    </w:tblStylePr>
+    <w:tblStylePr w:type="lastCol">
+      <w:rPr>
+        <w:b/>
+        <w:bCs/>
+      </w:rPr>
+      <w:tblPr/>
+      <w:tcPr>
+        <w:tcBorders>
+          <w:left w:val="single" w:sz="4" w:space="0" w:color="FFFFFF" w:themeColor="background1"/>
+        </w:tcBorders>
+      </w:tcPr>
+    </w:tblStylePr>
+    <w:tblStylePr w:type="band1Vert">
+      <w:tblPr/>
+      <w:tcPr>
+        <w:tcBorders>
+          <w:left w:val="single" w:sz="4" w:space="0" w:color="FFFFFF" w:themeColor="background1"/>
+          <w:right w:val="single" w:sz="4" w:space="0" w:color="FFFFFF" w:themeColor="background1"/>
+        </w:tcBorders>
+      </w:tcPr>
+    </w:tblStylePr>
+    <w:tblStylePr w:type="band2Vert">
+      <w:tblPr/>
+      <w:tcPr>
+        <w:tcBorders>
+          <w:left w:val="single" w:sz="4" w:space="0" w:color="FFFFFF" w:themeColor="background1"/>
+          <w:right w:val="single" w:sz="4" w:space="0" w:color="FFFFFF" w:themeColor="background1"/>
+        </w:tcBorders>
+      </w:tcPr>
+    </w:tblStylePr>
+    <w:tblStylePr w:type="band1Horz">
+      <w:tblPr/>
+      <w:tcPr>
+        <w:tcBorders>
+          <w:top w:val="single" w:sz="4" w:space="0" w:color="FFFFFF" w:themeColor="background1"/>
+          <w:bottom w:val="single" w:sz="4" w:space="0" w:color="FFFFFF" w:themeColor="background1"/>
+        </w:tcBorders>
+      </w:tcPr>
+    </w:tblStylePr>
+    <w:tblStylePr w:type="neCell">
+      <w:tblPr/>
+      <w:tcPr>
+        <w:tcBorders>
+          <w:left w:val="nil"/>
+        </w:tcBorders>
+      </w:tcPr>
+    </w:tblStylePr>
+    <w:tblStylePr w:type="nwCell">
+      <w:tblPr/>
+      <w:tcPr>
+        <w:tcBorders>
+          <w:right w:val="nil"/>
+        </w:tcBorders>
+      </w:tcPr>
+    </w:tblStylePr>
+    <w:tblStylePr w:type="seCell">
+      <w:tblPr/>
+      <w:tcPr>
+        <w:tcBorders>
+          <w:top w:val="nil"/>
+          <w:left w:val="nil"/>
+        </w:tcBorders>
+      </w:tcPr>
+    </w:tblStylePr>
+    <w:tblStylePr w:type="swCell">
+      <w:tblPr/>
+      <w:tcPr>
+        <w:tcBorders>
+          <w:top w:val="nil"/>
+          <w:right w:val="nil"/>
+        </w:tcBorders>
+      </w:tcPr>
+    </w:tblStylePr>
+  </w:style>
+  <w:style w:type="table" w:styleId="TabeladeLista4-Destaque4">
+    <w:name w:val="List Table 4 Accent 4"/>
+    <w:basedOn w:val="Tabelanormal"/>
+    <w:uiPriority w:val="49"/>
+    <w:rsid w:val="002106B6"/>
+    <w:pPr>
+      <w:spacing w:after="0" w:line="240" w:lineRule="auto"/>
+    </w:pPr>
+    <w:tblPr>
+      <w:tblStyleRowBandSize w:val="1"/>
+      <w:tblStyleColBandSize w:val="1"/>
+      <w:tblBorders>
+        <w:top w:val="single" w:sz="4" w:space="0" w:color="60CAF3" w:themeColor="accent4" w:themeTint="99"/>
+        <w:left w:val="single" w:sz="4" w:space="0" w:color="60CAF3" w:themeColor="accent4" w:themeTint="99"/>
+        <w:bottom w:val="single" w:sz="4" w:space="0" w:color="60CAF3" w:themeColor="accent4" w:themeTint="99"/>
+        <w:right w:val="single" w:sz="4" w:space="0" w:color="60CAF3" w:themeColor="accent4" w:themeTint="99"/>
+        <w:insideH w:val="single" w:sz="4" w:space="0" w:color="60CAF3" w:themeColor="accent4" w:themeTint="99"/>
+      </w:tblBorders>
+    </w:tblPr>
+    <w:tblStylePr w:type="firstRow">
+      <w:rPr>
+        <w:b/>
+        <w:bCs/>
+        <w:color w:val="FFFFFF" w:themeColor="background1"/>
+      </w:rPr>
+      <w:tblPr/>
+      <w:tcPr>
+        <w:tcBorders>
+          <w:top w:val="single" w:sz="4" w:space="0" w:color="0F9ED5" w:themeColor="accent4"/>
+          <w:left w:val="single" w:sz="4" w:space="0" w:color="0F9ED5" w:themeColor="accent4"/>
+          <w:bottom w:val="single" w:sz="4" w:space="0" w:color="0F9ED5" w:themeColor="accent4"/>
+          <w:right w:val="single" w:sz="4" w:space="0" w:color="0F9ED5" w:themeColor="accent4"/>
+          <w:insideH w:val="nil"/>
+        </w:tcBorders>
+        <w:shd w:val="clear" w:color="auto" w:fill="0F9ED5" w:themeFill="accent4"/>
+      </w:tcPr>
+    </w:tblStylePr>
+    <w:tblStylePr w:type="lastRow">
+      <w:rPr>
+        <w:b/>
+        <w:bCs/>
+      </w:rPr>
+      <w:tblPr/>
+      <w:tcPr>
+        <w:tcBorders>
+          <w:top w:val="double" w:sz="4" w:space="0" w:color="60CAF3" w:themeColor="accent4" w:themeTint="99"/>
+        </w:tcBorders>
+      </w:tcPr>
+    </w:tblStylePr>
+    <w:tblStylePr w:type="firstCol">
+      <w:rPr>
+        <w:b/>
+        <w:bCs/>
+      </w:rPr>
+    </w:tblStylePr>
+    <w:tblStylePr w:type="lastCol">
+      <w:rPr>
+        <w:b/>
+        <w:bCs/>
+      </w:rPr>
+    </w:tblStylePr>
+    <w:tblStylePr w:type="band1Vert">
+      <w:tblPr/>
+      <w:tcPr>
+        <w:shd w:val="clear" w:color="auto" w:fill="CAEDFB" w:themeFill="accent4" w:themeFillTint="33"/>
+      </w:tcPr>
+    </w:tblStylePr>
+    <w:tblStylePr w:type="band1Horz">
+      <w:tblPr/>
+      <w:tcPr>
+        <w:shd w:val="clear" w:color="auto" w:fill="CAEDFB" w:themeFill="accent4" w:themeFillTint="33"/>
+      </w:tcPr>
+    </w:tblStylePr>
+  </w:style>
+  <w:style w:type="table" w:styleId="TabeladeLista2-Destaque6">
+    <w:name w:val="List Table 2 Accent 6"/>
+    <w:basedOn w:val="Tabelanormal"/>
+    <w:uiPriority w:val="47"/>
+    <w:rsid w:val="00113A24"/>
+    <w:pPr>
+      <w:spacing w:after="0" w:line="240" w:lineRule="auto"/>
+    </w:pPr>
+    <w:tblPr>
+      <w:tblStyleRowBandSize w:val="1"/>
+      <w:tblStyleColBandSize w:val="1"/>
+      <w:tblBorders>
+        <w:top w:val="single" w:sz="4" w:space="0" w:color="8DD873" w:themeColor="accent6" w:themeTint="99"/>
+        <w:bottom w:val="single" w:sz="4" w:space="0" w:color="8DD873" w:themeColor="accent6" w:themeTint="99"/>
+        <w:insideH w:val="single" w:sz="4" w:space="0" w:color="8DD873" w:themeColor="accent6" w:themeTint="99"/>
+      </w:tblBorders>
+    </w:tblPr>
+    <w:tblStylePr w:type="firstRow">
+      <w:rPr>
+        <w:b/>
+        <w:bCs/>
+      </w:rPr>
+    </w:tblStylePr>
+    <w:tblStylePr w:type="lastRow">
+      <w:rPr>
+        <w:b/>
+        <w:bCs/>
+      </w:rPr>
+    </w:tblStylePr>
+    <w:tblStylePr w:type="firstCol">
+      <w:rPr>
+        <w:b/>
+        <w:bCs/>
+      </w:rPr>
+    </w:tblStylePr>
+    <w:tblStylePr w:type="lastCol">
+      <w:rPr>
+        <w:b/>
+        <w:bCs/>
+      </w:rPr>
+    </w:tblStylePr>
+    <w:tblStylePr w:type="band1Vert">
+      <w:tblPr/>
+      <w:tcPr>
+        <w:shd w:val="clear" w:color="auto" w:fill="D9F2D0" w:themeFill="accent6" w:themeFillTint="33"/>
+      </w:tcPr>
+    </w:tblStylePr>
+    <w:tblStylePr w:type="band1Horz">
+      <w:tblPr/>
+      <w:tcPr>
+        <w:shd w:val="clear" w:color="auto" w:fill="D9F2D0" w:themeFill="accent6" w:themeFillTint="33"/>
+      </w:tcPr>
+    </w:tblStylePr>
+  </w:style>
 </w:styles>
 </file>
 

</xml_diff>